<commit_message>
Azurirani neki SSU-ovi i gotov UML model
</commit_message>
<xml_diff>
--- a/doc/SSU/SSU-Pretraga.docx
+++ b/doc/SSU/SSU-Pretraga.docx
@@ -1,6 +1,6 @@
 
 <file path=word/document.xml><?xml version="1.0" encoding="utf-8"?>
-<w:document xmlns:wpc="http://schemas.microsoft.com/office/word/2010/wordprocessingCanvas" xmlns:cx="http://schemas.microsoft.com/office/drawing/2014/chartex" xmlns:cx1="http://schemas.microsoft.com/office/drawing/2015/9/8/chartex" xmlns:cx2="http://schemas.microsoft.com/office/drawing/2015/10/21/chartex" xmlns:cx3="http://schemas.microsoft.com/office/drawing/2016/5/9/chartex" xmlns:cx4="http://schemas.microsoft.com/office/drawing/2016/5/10/chartex" xmlns:cx5="http://schemas.microsoft.com/office/drawing/2016/5/11/chartex" xmlns:cx6="http://schemas.microsoft.com/office/drawing/2016/5/12/chartex" xmlns:cx7="http://schemas.microsoft.com/office/drawing/2016/5/13/chartex" xmlns:cx8="http://schemas.microsoft.com/office/drawing/2016/5/14/chartex" xmlns:mc="http://schemas.openxmlformats.org/markup-compatibility/2006" xmlns:aink="http://schemas.microsoft.com/office/drawing/2016/ink" xmlns:am3d="http://schemas.microsoft.com/office/drawing/2017/model3d" xmlns:o="urn:schemas-microsoft-com:office:office" xmlns:r="http://schemas.openxmlformats.org/officeDocument/2006/relationships" xmlns:m="http://schemas.openxmlformats.org/officeDocument/2006/math" xmlns:v="urn:schemas-microsoft-com:vml" xmlns:wp14="http://schemas.microsoft.com/office/word/2010/wordprocessingDrawing" xmlns:wp="http://schemas.openxmlformats.org/drawingml/2006/wordprocessingDrawing" xmlns:w10="urn:schemas-microsoft-com:office:word" xmlns:w="http://schemas.openxmlformats.org/wordprocessingml/2006/main" xmlns:w14="http://schemas.microsoft.com/office/word/2010/wordml" xmlns:w15="http://schemas.microsoft.com/office/word/2012/wordml" xmlns:w16cid="http://schemas.microsoft.com/office/word/2016/wordml/cid" xmlns:w16se="http://schemas.microsoft.com/office/word/2015/wordml/symex" xmlns:wpg="http://schemas.microsoft.com/office/word/2010/wordprocessingGroup" xmlns:wpi="http://schemas.microsoft.com/office/word/2010/wordprocessingInk" xmlns:wne="http://schemas.microsoft.com/office/word/2006/wordml" xmlns:wps="http://schemas.microsoft.com/office/word/2010/wordprocessingShape" mc:Ignorable="w14 w15 w16se w16cid wp14">
+<w:document xmlns:wpc="http://schemas.microsoft.com/office/word/2010/wordprocessingCanvas" xmlns:mc="http://schemas.openxmlformats.org/markup-compatibility/2006" xmlns:o="urn:schemas-microsoft-com:office:office" xmlns:r="http://schemas.openxmlformats.org/officeDocument/2006/relationships" xmlns:m="http://schemas.openxmlformats.org/officeDocument/2006/math" xmlns:v="urn:schemas-microsoft-com:vml" xmlns:wp14="http://schemas.microsoft.com/office/word/2010/wordprocessingDrawing" xmlns:wp="http://schemas.openxmlformats.org/drawingml/2006/wordprocessingDrawing" xmlns:w10="urn:schemas-microsoft-com:office:word" xmlns:w="http://schemas.openxmlformats.org/wordprocessingml/2006/main" xmlns:w14="http://schemas.microsoft.com/office/word/2010/wordml" xmlns:wpg="http://schemas.microsoft.com/office/word/2010/wordprocessingGroup" xmlns:wpi="http://schemas.microsoft.com/office/word/2010/wordprocessingInk" xmlns:wne="http://schemas.microsoft.com/office/word/2006/wordml" xmlns:wps="http://schemas.microsoft.com/office/word/2010/wordprocessingShape" mc:Ignorable="w14 wp14">
   <w:body>
     <w:p>
       <w:pPr>
@@ -797,8 +797,18 @@
                 <w:i/>
                 <w:sz w:val="18"/>
                 <w:szCs w:val="18"/>
+                <w:lang w:val="sr-Latn-RS"/>
               </w:rPr>
             </w:pPr>
+            <w:r>
+              <w:rPr>
+                <w:i/>
+                <w:sz w:val="18"/>
+                <w:szCs w:val="18"/>
+                <w:lang w:val="sr-Latn-RS"/>
+              </w:rPr>
+              <w:t>15.05.2020.</w:t>
+            </w:r>
           </w:p>
         </w:tc>
         <w:tc>
@@ -812,8 +822,18 @@
                 <w:i/>
                 <w:sz w:val="18"/>
                 <w:szCs w:val="18"/>
+                <w:lang w:val="en-US"/>
               </w:rPr>
             </w:pPr>
+            <w:r>
+              <w:rPr>
+                <w:i/>
+                <w:sz w:val="18"/>
+                <w:szCs w:val="18"/>
+                <w:lang w:val="en-US"/>
+              </w:rPr>
+              <w:t>1.2</w:t>
+            </w:r>
           </w:p>
         </w:tc>
         <w:tc>
@@ -827,8 +847,27 @@
                 <w:i/>
                 <w:sz w:val="18"/>
                 <w:szCs w:val="18"/>
+                <w:lang w:val="sr-Latn-RS"/>
               </w:rPr>
             </w:pPr>
+            <w:r>
+              <w:rPr>
+                <w:i/>
+                <w:sz w:val="18"/>
+                <w:szCs w:val="18"/>
+                <w:lang w:val="en-US"/>
+              </w:rPr>
+              <w:t>Su</w:t>
+            </w:r>
+            <w:r>
+              <w:rPr>
+                <w:i/>
+                <w:sz w:val="18"/>
+                <w:szCs w:val="18"/>
+                <w:lang w:val="sr-Latn-RS"/>
+              </w:rPr>
+              <w:t>žavanje kriterijuma pretrage</w:t>
+            </w:r>
           </w:p>
         </w:tc>
         <w:tc>
@@ -842,18 +881,18 @@
                 <w:i/>
                 <w:sz w:val="18"/>
                 <w:szCs w:val="18"/>
+                <w:lang w:val="en-US"/>
               </w:rPr>
             </w:pPr>
-          </w:p>
-          <w:p>
-            <w:pPr>
-              <w:jc w:val="center"/>
+            <w:r>
               <w:rPr>
                 <w:i/>
                 <w:sz w:val="18"/>
                 <w:szCs w:val="18"/>
-              </w:rPr>
-            </w:pPr>
+                <w:lang w:val="sr-Latn-RS"/>
+              </w:rPr>
+              <w:t>Radenko Pejić</w:t>
+            </w:r>
           </w:p>
         </w:tc>
       </w:tr>
@@ -2567,7 +2606,7 @@
         </w:numPr>
       </w:pPr>
       <w:r>
-        <w:t>Korisnik bira kriterijume za pretragu</w:t>
+        <w:t>Korisnik bira kriterijum za pretragu</w:t>
       </w:r>
     </w:p>
     <w:p>
@@ -2579,19 +2618,31 @@
         </w:numPr>
       </w:pPr>
       <w:r>
-        <w:lastRenderedPageBreak/>
         <w:t xml:space="preserve">Sistem bira ponude iz baze trenutnih ponuda </w:t>
       </w:r>
       <w:r>
-        <w:t>koje odgovaraju željenim kriterijumima koje je korisnik naveo u prvom</w:t>
-      </w:r>
-      <w:bookmarkStart w:id="12" w:name="_GoBack"/>
-      <w:bookmarkEnd w:id="12"/>
-      <w:r>
-        <w:t xml:space="preserve"> koraku</w:t>
-      </w:r>
-      <w:r>
-        <w:t>. Sistem takođe vrši ažuriranje profila korisnika gde unapređuje reference na određene klase knjiga</w:t>
+        <w:t>koje odgovaraju željen</w:t>
+      </w:r>
+      <w:r>
+        <w:rPr>
+          <w:lang w:val="en-US"/>
+        </w:rPr>
+        <w:t>o</w:t>
+      </w:r>
+      <w:r>
+        <w:t>m kriterijum</w:t>
+      </w:r>
+      <w:r>
+        <w:rPr>
+          <w:lang w:val="en-US"/>
+        </w:rPr>
+        <w:t>u</w:t>
+      </w:r>
+      <w:r>
+        <w:t xml:space="preserve"> koje je korisnik naveo u prvom koraku</w:t>
+      </w:r>
+      <w:r>
+        <w:t xml:space="preserve">. </w:t>
       </w:r>
     </w:p>
     <w:p>
@@ -2603,6 +2654,7 @@
         </w:numPr>
       </w:pPr>
       <w:r>
+        <w:lastRenderedPageBreak/>
         <w:t xml:space="preserve">Sistem prikazuje prethodno dobijene ponude u sledećem formatu. Prikazuje se slika knjige dok se </w:t>
       </w:r>
       <w:proofErr w:type="spellStart"/>
@@ -2637,7 +2689,24 @@
         <w:t>u</w:t>
       </w:r>
       <w:r>
-        <w:t xml:space="preserve"> naslov, ime autora, mesto ponude i cena</w:t>
+        <w:t xml:space="preserve"> naslov</w:t>
+      </w:r>
+      <w:r>
+        <w:rPr>
+          <w:lang w:val="en-US"/>
+        </w:rPr>
+        <w:t xml:space="preserve"> </w:t>
+      </w:r>
+      <w:proofErr w:type="spellStart"/>
+      <w:r>
+        <w:rPr>
+          <w:lang w:val="en-US"/>
+        </w:rPr>
+        <w:t>i</w:t>
+      </w:r>
+      <w:proofErr w:type="spellEnd"/>
+      <w:r>
+        <w:t xml:space="preserve"> ime autora</w:t>
       </w:r>
     </w:p>
     <w:p>
@@ -2700,25 +2769,40 @@
     <w:p>
       <w:pPr>
         <w:ind w:left="432"/>
-      </w:pPr>
-      <w:r>
-        <w:t>1c Korisnik unosi željeno mesto ponude</w:t>
-      </w:r>
-    </w:p>
-    <w:p>
-      <w:pPr>
-        <w:ind w:left="432"/>
-      </w:pPr>
-      <w:r>
-        <w:t>1d  Korisnik bira tagove o žanru knjige</w:t>
-      </w:r>
-    </w:p>
-    <w:p>
-      <w:pPr>
-        <w:ind w:left="432"/>
-      </w:pPr>
-      <w:r>
-        <w:t>1e Korisnik unosi željeni opseg cene, korisnik može i uneti samo donju granicu ili samo gornju granicu</w:t>
+        <w:rPr>
+          <w:lang w:val="en-US"/>
+        </w:rPr>
+      </w:pPr>
+      <w:r>
+        <w:t xml:space="preserve">1c Korisnik unosi željeno </w:t>
+      </w:r>
+      <w:proofErr w:type="spellStart"/>
+      <w:r>
+        <w:rPr>
+          <w:lang w:val="en-US"/>
+        </w:rPr>
+        <w:t>opis</w:t>
+      </w:r>
+      <w:proofErr w:type="spellEnd"/>
+      <w:r>
+        <w:rPr>
+          <w:lang w:val="en-US"/>
+        </w:rPr>
+        <w:t xml:space="preserve"> </w:t>
+      </w:r>
+      <w:proofErr w:type="spellStart"/>
+      <w:r>
+        <w:rPr>
+          <w:lang w:val="en-US"/>
+        </w:rPr>
+        <w:t>knjige</w:t>
+      </w:r>
+      <w:proofErr w:type="spellEnd"/>
+      <w:r>
+        <w:rPr>
+          <w:lang w:val="en-US"/>
+        </w:rPr>
+        <w:t xml:space="preserve">  </w:t>
       </w:r>
     </w:p>
     <w:p>
@@ -2738,36 +2822,105 @@
         </w:numPr>
       </w:pPr>
       <w:r>
-        <w:t>Sistem ispisuje poruku korisniku da mora izabrati bar jedan kriterijum</w:t>
-      </w:r>
-    </w:p>
-    <w:p>
-      <w:r>
-        <w:t xml:space="preserve">        2b Greška jer je korisnik uneo pogrešan tip podatka za cenu, tip je drugačiji od broja</w:t>
-      </w:r>
-    </w:p>
-    <w:p>
-      <w:pPr>
-        <w:pStyle w:val="ListParagraph"/>
-        <w:numPr>
-          <w:ilvl w:val="0"/>
-          <w:numId w:val="14"/>
-        </w:numPr>
-      </w:pPr>
-      <w:r>
-        <w:t>Sistem briše podatke iz polja za opseg cene</w:t>
-      </w:r>
-    </w:p>
-    <w:p>
-      <w:pPr>
-        <w:pStyle w:val="ListParagraph"/>
-        <w:numPr>
-          <w:ilvl w:val="0"/>
-          <w:numId w:val="14"/>
-        </w:numPr>
-      </w:pPr>
-      <w:r>
-        <w:t>Sistem ispisuje poruku o nekorektnom tipu podataka u polju cene</w:t>
+        <w:t xml:space="preserve">Sistem </w:t>
+      </w:r>
+      <w:proofErr w:type="spellStart"/>
+      <w:r>
+        <w:rPr>
+          <w:lang w:val="en-US"/>
+        </w:rPr>
+        <w:t>prikazuje</w:t>
+      </w:r>
+      <w:proofErr w:type="spellEnd"/>
+      <w:r>
+        <w:rPr>
+          <w:lang w:val="en-US"/>
+        </w:rPr>
+        <w:t xml:space="preserve"> </w:t>
+      </w:r>
+      <w:proofErr w:type="spellStart"/>
+      <w:r>
+        <w:rPr>
+          <w:lang w:val="en-US"/>
+        </w:rPr>
+        <w:t>sve</w:t>
+      </w:r>
+      <w:proofErr w:type="spellEnd"/>
+      <w:r>
+        <w:rPr>
+          <w:lang w:val="en-US"/>
+        </w:rPr>
+        <w:t xml:space="preserve"> </w:t>
+      </w:r>
+      <w:proofErr w:type="spellStart"/>
+      <w:r>
+        <w:rPr>
+          <w:lang w:val="en-US"/>
+        </w:rPr>
+        <w:t>knjige</w:t>
+      </w:r>
+      <w:proofErr w:type="spellEnd"/>
+      <w:r>
+        <w:rPr>
+          <w:lang w:val="en-US"/>
+        </w:rPr>
+        <w:t xml:space="preserve"> </w:t>
+      </w:r>
+      <w:proofErr w:type="spellStart"/>
+      <w:r>
+        <w:rPr>
+          <w:lang w:val="en-US"/>
+        </w:rPr>
+        <w:t>koje</w:t>
+      </w:r>
+      <w:proofErr w:type="spellEnd"/>
+      <w:r>
+        <w:rPr>
+          <w:lang w:val="en-US"/>
+        </w:rPr>
+        <w:t xml:space="preserve"> </w:t>
+      </w:r>
+      <w:proofErr w:type="spellStart"/>
+      <w:r>
+        <w:rPr>
+          <w:lang w:val="en-US"/>
+        </w:rPr>
+        <w:t>su</w:t>
+      </w:r>
+      <w:proofErr w:type="spellEnd"/>
+      <w:r>
+        <w:rPr>
+          <w:lang w:val="en-US"/>
+        </w:rPr>
+        <w:t xml:space="preserve"> </w:t>
+      </w:r>
+      <w:proofErr w:type="spellStart"/>
+      <w:r>
+        <w:rPr>
+          <w:lang w:val="en-US"/>
+        </w:rPr>
+        <w:t>trenutno</w:t>
+      </w:r>
+      <w:proofErr w:type="spellEnd"/>
+      <w:r>
+        <w:rPr>
+          <w:lang w:val="en-US"/>
+        </w:rPr>
+        <w:t xml:space="preserve"> </w:t>
+      </w:r>
+      <w:proofErr w:type="spellStart"/>
+      <w:r>
+        <w:rPr>
+          <w:lang w:val="en-US"/>
+        </w:rPr>
+        <w:t>okačene</w:t>
+      </w:r>
+      <w:proofErr w:type="spellEnd"/>
+      <w:r>
+        <w:rPr>
+          <w:lang w:val="sr-Latn-RS"/>
+        </w:rPr>
+        <w:t xml:space="preserve"> </w:t>
       </w:r>
     </w:p>
     <w:p>
@@ -2780,6 +2933,8 @@
       <w:r>
         <w:t>Korisnik nije zadovoljan predloženim ponudama pa bira da ponovo menja kriterijume pretrage čime se vraća na prvi korak</w:t>
       </w:r>
+      <w:bookmarkStart w:id="12" w:name="_GoBack"/>
+      <w:bookmarkEnd w:id="12"/>
     </w:p>
     <w:p>
       <w:pPr>
@@ -2837,7 +2992,6 @@
       </w:pPr>
       <w:bookmarkStart w:id="15" w:name="_Toc33693883"/>
       <w:r>
-        <w:lastRenderedPageBreak/>
         <w:t>Posledice</w:t>
       </w:r>
       <w:bookmarkEnd w:id="15"/>
@@ -2858,8 +3012,8 @@
 </file>
 
 <file path=word/numbering.xml><?xml version="1.0" encoding="utf-8"?>
-<w:numbering xmlns:wpc="http://schemas.microsoft.com/office/word/2010/wordprocessingCanvas" xmlns:cx="http://schemas.microsoft.com/office/drawing/2014/chartex" xmlns:cx1="http://schemas.microsoft.com/office/drawing/2015/9/8/chartex" xmlns:cx2="http://schemas.microsoft.com/office/drawing/2015/10/21/chartex" xmlns:cx3="http://schemas.microsoft.com/office/drawing/2016/5/9/chartex" xmlns:cx4="http://schemas.microsoft.com/office/drawing/2016/5/10/chartex" xmlns:cx5="http://schemas.microsoft.com/office/drawing/2016/5/11/chartex" xmlns:cx6="http://schemas.microsoft.com/office/drawing/2016/5/12/chartex" xmlns:cx7="http://schemas.microsoft.com/office/drawing/2016/5/13/chartex" xmlns:cx8="http://schemas.microsoft.com/office/drawing/2016/5/14/chartex" xmlns:mc="http://schemas.openxmlformats.org/markup-compatibility/2006" xmlns:aink="http://schemas.microsoft.com/office/drawing/2016/ink" xmlns:am3d="http://schemas.microsoft.com/office/drawing/2017/model3d" xmlns:o="urn:schemas-microsoft-com:office:office" xmlns:r="http://schemas.openxmlformats.org/officeDocument/2006/relationships" xmlns:m="http://schemas.openxmlformats.org/officeDocument/2006/math" xmlns:v="urn:schemas-microsoft-com:vml" xmlns:wp14="http://schemas.microsoft.com/office/word/2010/wordprocessingDrawing" xmlns:wp="http://schemas.openxmlformats.org/drawingml/2006/wordprocessingDrawing" xmlns:w10="urn:schemas-microsoft-com:office:word" xmlns:w="http://schemas.openxmlformats.org/wordprocessingml/2006/main" xmlns:w14="http://schemas.microsoft.com/office/word/2010/wordml" xmlns:w15="http://schemas.microsoft.com/office/word/2012/wordml" xmlns:w16cid="http://schemas.microsoft.com/office/word/2016/wordml/cid" xmlns:w16se="http://schemas.microsoft.com/office/word/2015/wordml/symex" xmlns:wpg="http://schemas.microsoft.com/office/word/2010/wordprocessingGroup" xmlns:wpi="http://schemas.microsoft.com/office/word/2010/wordprocessingInk" xmlns:wne="http://schemas.microsoft.com/office/word/2006/wordml" xmlns:wps="http://schemas.microsoft.com/office/word/2010/wordprocessingShape" mc:Ignorable="w14 w15 w16se w16cid wp14">
-  <w:abstractNum w:abstractNumId="0" w15:restartNumberingAfterBreak="0">
+<w:numbering xmlns:wpc="http://schemas.microsoft.com/office/word/2010/wordprocessingCanvas" xmlns:mc="http://schemas.openxmlformats.org/markup-compatibility/2006" xmlns:o="urn:schemas-microsoft-com:office:office" xmlns:r="http://schemas.openxmlformats.org/officeDocument/2006/relationships" xmlns:m="http://schemas.openxmlformats.org/officeDocument/2006/math" xmlns:v="urn:schemas-microsoft-com:vml" xmlns:wp14="http://schemas.microsoft.com/office/word/2010/wordprocessingDrawing" xmlns:wp="http://schemas.openxmlformats.org/drawingml/2006/wordprocessingDrawing" xmlns:w10="urn:schemas-microsoft-com:office:word" xmlns:w="http://schemas.openxmlformats.org/wordprocessingml/2006/main" xmlns:w14="http://schemas.microsoft.com/office/word/2010/wordml" xmlns:wpg="http://schemas.microsoft.com/office/word/2010/wordprocessingGroup" xmlns:wpi="http://schemas.microsoft.com/office/word/2010/wordprocessingInk" xmlns:wne="http://schemas.microsoft.com/office/word/2006/wordml" xmlns:wps="http://schemas.microsoft.com/office/word/2010/wordprocessingShape" mc:Ignorable="w14 wp14">
+  <w:abstractNum w:abstractNumId="0">
     <w:nsid w:val="08124333"/>
     <w:multiLevelType w:val="hybridMultilevel"/>
     <w:tmpl w:val="3CF03B2C"/>
@@ -2948,7 +3102,7 @@
       </w:pPr>
     </w:lvl>
   </w:abstractNum>
-  <w:abstractNum w:abstractNumId="1" w15:restartNumberingAfterBreak="0">
+  <w:abstractNum w:abstractNumId="1">
     <w:nsid w:val="2268339C"/>
     <w:multiLevelType w:val="multilevel"/>
     <w:tmpl w:val="0C1A001F"/>
@@ -3034,7 +3188,7 @@
       </w:pPr>
     </w:lvl>
   </w:abstractNum>
-  <w:abstractNum w:abstractNumId="2" w15:restartNumberingAfterBreak="0">
+  <w:abstractNum w:abstractNumId="2">
     <w:nsid w:val="27DA0A5D"/>
     <w:multiLevelType w:val="multilevel"/>
     <w:tmpl w:val="0C1A001F"/>
@@ -3120,7 +3274,7 @@
       </w:pPr>
     </w:lvl>
   </w:abstractNum>
-  <w:abstractNum w:abstractNumId="3" w15:restartNumberingAfterBreak="0">
+  <w:abstractNum w:abstractNumId="3">
     <w:nsid w:val="29932821"/>
     <w:multiLevelType w:val="multilevel"/>
     <w:tmpl w:val="0C1A001F"/>
@@ -3206,7 +3360,7 @@
       </w:pPr>
     </w:lvl>
   </w:abstractNum>
-  <w:abstractNum w:abstractNumId="4" w15:restartNumberingAfterBreak="0">
+  <w:abstractNum w:abstractNumId="4">
     <w:nsid w:val="342946D1"/>
     <w:multiLevelType w:val="multilevel"/>
     <w:tmpl w:val="0C1A001F"/>
@@ -3292,7 +3446,7 @@
       </w:pPr>
     </w:lvl>
   </w:abstractNum>
-  <w:abstractNum w:abstractNumId="5" w15:restartNumberingAfterBreak="0">
+  <w:abstractNum w:abstractNumId="5">
     <w:nsid w:val="36A474DA"/>
     <w:multiLevelType w:val="hybridMultilevel"/>
     <w:tmpl w:val="937EBC6C"/>
@@ -3381,7 +3535,7 @@
       </w:pPr>
     </w:lvl>
   </w:abstractNum>
-  <w:abstractNum w:abstractNumId="6" w15:restartNumberingAfterBreak="0">
+  <w:abstractNum w:abstractNumId="6">
     <w:nsid w:val="395D56BA"/>
     <w:multiLevelType w:val="hybridMultilevel"/>
     <w:tmpl w:val="A3243824"/>
@@ -3470,7 +3624,7 @@
       </w:pPr>
     </w:lvl>
   </w:abstractNum>
-  <w:abstractNum w:abstractNumId="7" w15:restartNumberingAfterBreak="0">
+  <w:abstractNum w:abstractNumId="7">
     <w:nsid w:val="562804A3"/>
     <w:multiLevelType w:val="hybridMultilevel"/>
     <w:tmpl w:val="34C2831C"/>
@@ -3556,7 +3710,7 @@
       </w:pPr>
     </w:lvl>
   </w:abstractNum>
-  <w:abstractNum w:abstractNumId="8" w15:restartNumberingAfterBreak="0">
+  <w:abstractNum w:abstractNumId="8">
     <w:nsid w:val="5B923D65"/>
     <w:multiLevelType w:val="multilevel"/>
     <w:tmpl w:val="0C1A001F"/>
@@ -3642,7 +3796,7 @@
       </w:pPr>
     </w:lvl>
   </w:abstractNum>
-  <w:abstractNum w:abstractNumId="9" w15:restartNumberingAfterBreak="0">
+  <w:abstractNum w:abstractNumId="9">
     <w:nsid w:val="69010D06"/>
     <w:multiLevelType w:val="hybridMultilevel"/>
     <w:tmpl w:val="C4DE1514"/>
@@ -3731,7 +3885,7 @@
       </w:pPr>
     </w:lvl>
   </w:abstractNum>
-  <w:abstractNum w:abstractNumId="10" w15:restartNumberingAfterBreak="0">
+  <w:abstractNum w:abstractNumId="10">
     <w:nsid w:val="69F9366E"/>
     <w:multiLevelType w:val="hybridMultilevel"/>
     <w:tmpl w:val="156073FA"/>
@@ -3817,7 +3971,7 @@
       </w:pPr>
     </w:lvl>
   </w:abstractNum>
-  <w:abstractNum w:abstractNumId="11" w15:restartNumberingAfterBreak="0">
+  <w:abstractNum w:abstractNumId="11">
     <w:nsid w:val="797377CA"/>
     <w:multiLevelType w:val="multilevel"/>
     <w:tmpl w:val="0C1A001F"/>
@@ -3903,7 +4057,7 @@
       </w:pPr>
     </w:lvl>
   </w:abstractNum>
-  <w:abstractNum w:abstractNumId="12" w15:restartNumberingAfterBreak="0">
+  <w:abstractNum w:abstractNumId="12">
     <w:nsid w:val="7A567B01"/>
     <w:multiLevelType w:val="multilevel"/>
     <w:tmpl w:val="0C1A001F"/>
@@ -3989,7 +4143,7 @@
       </w:pPr>
     </w:lvl>
   </w:abstractNum>
-  <w:abstractNum w:abstractNumId="13" w15:restartNumberingAfterBreak="0">
+  <w:abstractNum w:abstractNumId="13">
     <w:nsid w:val="7EE72511"/>
     <w:multiLevelType w:val="hybridMultilevel"/>
     <w:tmpl w:val="5EF2CF3C"/>
@@ -4121,7 +4275,7 @@
 </file>
 
 <file path=word/styles.xml><?xml version="1.0" encoding="utf-8"?>
-<w:styles xmlns:mc="http://schemas.openxmlformats.org/markup-compatibility/2006" xmlns:r="http://schemas.openxmlformats.org/officeDocument/2006/relationships" xmlns:w="http://schemas.openxmlformats.org/wordprocessingml/2006/main" xmlns:w14="http://schemas.microsoft.com/office/word/2010/wordml" xmlns:w15="http://schemas.microsoft.com/office/word/2012/wordml" xmlns:w16cid="http://schemas.microsoft.com/office/word/2016/wordml/cid" xmlns:w16se="http://schemas.microsoft.com/office/word/2015/wordml/symex" mc:Ignorable="w14 w15 w16se w16cid">
+<w:styles xmlns:mc="http://schemas.openxmlformats.org/markup-compatibility/2006" xmlns:r="http://schemas.openxmlformats.org/officeDocument/2006/relationships" xmlns:w="http://schemas.openxmlformats.org/wordprocessingml/2006/main" xmlns:w14="http://schemas.microsoft.com/office/word/2010/wordml" mc:Ignorable="w14">
   <w:docDefaults>
     <w:rPrDefault>
       <w:rPr>
@@ -4137,383 +4291,144 @@
       </w:pPr>
     </w:pPrDefault>
   </w:docDefaults>
-  <w:latentStyles w:defLockedState="0" w:defUIPriority="99" w:defSemiHidden="0" w:defUnhideWhenUsed="0" w:defQFormat="0" w:count="376">
-    <w:lsdException w:name="Normal" w:uiPriority="0" w:qFormat="1"/>
-    <w:lsdException w:name="heading 1" w:uiPriority="9" w:qFormat="1"/>
-    <w:lsdException w:name="heading 2" w:semiHidden="1" w:uiPriority="9" w:unhideWhenUsed="1" w:qFormat="1"/>
-    <w:lsdException w:name="heading 3" w:semiHidden="1" w:uiPriority="9" w:unhideWhenUsed="1" w:qFormat="1"/>
-    <w:lsdException w:name="heading 4" w:semiHidden="1" w:uiPriority="9" w:unhideWhenUsed="1" w:qFormat="1"/>
-    <w:lsdException w:name="heading 5" w:semiHidden="1" w:uiPriority="9" w:unhideWhenUsed="1" w:qFormat="1"/>
-    <w:lsdException w:name="heading 6" w:semiHidden="1" w:uiPriority="9" w:unhideWhenUsed="1" w:qFormat="1"/>
-    <w:lsdException w:name="heading 7" w:semiHidden="1" w:uiPriority="9" w:unhideWhenUsed="1" w:qFormat="1"/>
-    <w:lsdException w:name="heading 8" w:semiHidden="1" w:uiPriority="9" w:unhideWhenUsed="1" w:qFormat="1"/>
-    <w:lsdException w:name="heading 9" w:semiHidden="1" w:uiPriority="9" w:unhideWhenUsed="1" w:qFormat="1"/>
-    <w:lsdException w:name="index 1" w:semiHidden="1" w:unhideWhenUsed="1"/>
-    <w:lsdException w:name="index 2" w:semiHidden="1" w:unhideWhenUsed="1"/>
-    <w:lsdException w:name="index 3" w:semiHidden="1" w:unhideWhenUsed="1"/>
-    <w:lsdException w:name="index 4" w:semiHidden="1" w:unhideWhenUsed="1"/>
-    <w:lsdException w:name="index 5" w:semiHidden="1" w:unhideWhenUsed="1"/>
-    <w:lsdException w:name="index 6" w:semiHidden="1" w:unhideWhenUsed="1"/>
-    <w:lsdException w:name="index 7" w:semiHidden="1" w:unhideWhenUsed="1"/>
-    <w:lsdException w:name="index 8" w:semiHidden="1" w:unhideWhenUsed="1"/>
-    <w:lsdException w:name="index 9" w:semiHidden="1" w:unhideWhenUsed="1"/>
-    <w:lsdException w:name="toc 1" w:semiHidden="1" w:uiPriority="39" w:unhideWhenUsed="1"/>
-    <w:lsdException w:name="toc 2" w:semiHidden="1" w:uiPriority="39" w:unhideWhenUsed="1"/>
-    <w:lsdException w:name="toc 3" w:semiHidden="1" w:uiPriority="39" w:unhideWhenUsed="1"/>
-    <w:lsdException w:name="toc 4" w:semiHidden="1" w:uiPriority="39" w:unhideWhenUsed="1"/>
-    <w:lsdException w:name="toc 5" w:semiHidden="1" w:uiPriority="39" w:unhideWhenUsed="1"/>
-    <w:lsdException w:name="toc 6" w:semiHidden="1" w:uiPriority="39" w:unhideWhenUsed="1"/>
-    <w:lsdException w:name="toc 7" w:semiHidden="1" w:uiPriority="39" w:unhideWhenUsed="1"/>
-    <w:lsdException w:name="toc 8" w:semiHidden="1" w:uiPriority="39" w:unhideWhenUsed="1"/>
-    <w:lsdException w:name="toc 9" w:semiHidden="1" w:uiPriority="39" w:unhideWhenUsed="1"/>
-    <w:lsdException w:name="Normal Indent" w:semiHidden="1" w:unhideWhenUsed="1"/>
-    <w:lsdException w:name="footnote text" w:semiHidden="1" w:unhideWhenUsed="1"/>
-    <w:lsdException w:name="annotation text" w:semiHidden="1" w:unhideWhenUsed="1"/>
-    <w:lsdException w:name="header" w:semiHidden="1" w:unhideWhenUsed="1"/>
-    <w:lsdException w:name="footer" w:semiHidden="1" w:unhideWhenUsed="1"/>
-    <w:lsdException w:name="index heading" w:semiHidden="1" w:unhideWhenUsed="1"/>
-    <w:lsdException w:name="caption" w:semiHidden="1" w:uiPriority="35" w:unhideWhenUsed="1" w:qFormat="1"/>
-    <w:lsdException w:name="table of figures" w:semiHidden="1" w:unhideWhenUsed="1"/>
-    <w:lsdException w:name="envelope address" w:semiHidden="1" w:unhideWhenUsed="1"/>
-    <w:lsdException w:name="envelope return" w:semiHidden="1" w:unhideWhenUsed="1"/>
-    <w:lsdException w:name="footnote reference" w:semiHidden="1" w:unhideWhenUsed="1"/>
-    <w:lsdException w:name="annotation reference" w:semiHidden="1" w:unhideWhenUsed="1"/>
-    <w:lsdException w:name="line number" w:semiHidden="1" w:unhideWhenUsed="1"/>
-    <w:lsdException w:name="page number" w:semiHidden="1" w:unhideWhenUsed="1"/>
-    <w:lsdException w:name="endnote reference" w:semiHidden="1" w:unhideWhenUsed="1"/>
-    <w:lsdException w:name="endnote text" w:semiHidden="1" w:unhideWhenUsed="1"/>
-    <w:lsdException w:name="table of authorities" w:semiHidden="1" w:unhideWhenUsed="1"/>
-    <w:lsdException w:name="macro" w:semiHidden="1" w:unhideWhenUsed="1"/>
-    <w:lsdException w:name="toa heading" w:semiHidden="1" w:unhideWhenUsed="1"/>
-    <w:lsdException w:name="List" w:semiHidden="1" w:unhideWhenUsed="1"/>
-    <w:lsdException w:name="List Bullet" w:semiHidden="1" w:unhideWhenUsed="1"/>
-    <w:lsdException w:name="List Number" w:semiHidden="1" w:unhideWhenUsed="1"/>
-    <w:lsdException w:name="List 2" w:semiHidden="1" w:unhideWhenUsed="1"/>
-    <w:lsdException w:name="List 3" w:semiHidden="1" w:unhideWhenUsed="1"/>
-    <w:lsdException w:name="List 4" w:semiHidden="1" w:unhideWhenUsed="1"/>
-    <w:lsdException w:name="List 5" w:semiHidden="1" w:unhideWhenUsed="1"/>
-    <w:lsdException w:name="List Bullet 2" w:semiHidden="1" w:unhideWhenUsed="1"/>
-    <w:lsdException w:name="List Bullet 3" w:semiHidden="1" w:unhideWhenUsed="1"/>
-    <w:lsdException w:name="List Bullet 4" w:semiHidden="1" w:unhideWhenUsed="1"/>
-    <w:lsdException w:name="List Bullet 5" w:semiHidden="1" w:unhideWhenUsed="1"/>
-    <w:lsdException w:name="List Number 2" w:semiHidden="1" w:unhideWhenUsed="1"/>
-    <w:lsdException w:name="List Number 3" w:semiHidden="1" w:unhideWhenUsed="1"/>
-    <w:lsdException w:name="List Number 4" w:semiHidden="1" w:unhideWhenUsed="1"/>
-    <w:lsdException w:name="List Number 5" w:semiHidden="1" w:unhideWhenUsed="1"/>
-    <w:lsdException w:name="Title" w:uiPriority="10" w:qFormat="1"/>
-    <w:lsdException w:name="Closing" w:semiHidden="1" w:unhideWhenUsed="1"/>
-    <w:lsdException w:name="Signature" w:semiHidden="1" w:unhideWhenUsed="1"/>
-    <w:lsdException w:name="Default Paragraph Font" w:semiHidden="1" w:uiPriority="1" w:unhideWhenUsed="1"/>
-    <w:lsdException w:name="Body Text" w:semiHidden="1" w:unhideWhenUsed="1"/>
-    <w:lsdException w:name="Body Text Indent" w:semiHidden="1" w:unhideWhenUsed="1"/>
-    <w:lsdException w:name="List Continue" w:semiHidden="1" w:unhideWhenUsed="1"/>
-    <w:lsdException w:name="List Continue 2" w:semiHidden="1" w:unhideWhenUsed="1"/>
-    <w:lsdException w:name="List Continue 3" w:semiHidden="1" w:unhideWhenUsed="1"/>
-    <w:lsdException w:name="List Continue 4" w:semiHidden="1" w:unhideWhenUsed="1"/>
-    <w:lsdException w:name="List Continue 5" w:semiHidden="1" w:unhideWhenUsed="1"/>
-    <w:lsdException w:name="Message Header" w:semiHidden="1" w:unhideWhenUsed="1"/>
-    <w:lsdException w:name="Subtitle" w:uiPriority="11" w:qFormat="1"/>
-    <w:lsdException w:name="Salutation" w:semiHidden="1" w:unhideWhenUsed="1"/>
-    <w:lsdException w:name="Date" w:semiHidden="1" w:unhideWhenUsed="1"/>
-    <w:lsdException w:name="Body Text First Indent" w:semiHidden="1" w:unhideWhenUsed="1"/>
-    <w:lsdException w:name="Body Text First Indent 2" w:semiHidden="1" w:unhideWhenUsed="1"/>
-    <w:lsdException w:name="Note Heading" w:semiHidden="1" w:unhideWhenUsed="1"/>
-    <w:lsdException w:name="Body Text 2" w:semiHidden="1" w:unhideWhenUsed="1"/>
-    <w:lsdException w:name="Body Text 3" w:semiHidden="1" w:unhideWhenUsed="1"/>
-    <w:lsdException w:name="Body Text Indent 2" w:semiHidden="1" w:unhideWhenUsed="1"/>
-    <w:lsdException w:name="Body Text Indent 3" w:semiHidden="1" w:unhideWhenUsed="1"/>
-    <w:lsdException w:name="Block Text" w:semiHidden="1" w:unhideWhenUsed="1"/>
-    <w:lsdException w:name="Hyperlink" w:semiHidden="1" w:unhideWhenUsed="1"/>
-    <w:lsdException w:name="FollowedHyperlink" w:semiHidden="1" w:unhideWhenUsed="1"/>
-    <w:lsdException w:name="Strong" w:uiPriority="22" w:qFormat="1"/>
-    <w:lsdException w:name="Emphasis" w:uiPriority="20" w:qFormat="1"/>
-    <w:lsdException w:name="Document Map" w:semiHidden="1" w:unhideWhenUsed="1"/>
-    <w:lsdException w:name="Plain Text" w:semiHidden="1" w:unhideWhenUsed="1"/>
-    <w:lsdException w:name="E-mail Signature" w:semiHidden="1" w:unhideWhenUsed="1"/>
-    <w:lsdException w:name="HTML Top of Form" w:semiHidden="1" w:unhideWhenUsed="1"/>
-    <w:lsdException w:name="HTML Bottom of Form" w:semiHidden="1" w:unhideWhenUsed="1"/>
-    <w:lsdException w:name="Normal (Web)" w:semiHidden="1" w:unhideWhenUsed="1"/>
-    <w:lsdException w:name="HTML Acronym" w:semiHidden="1" w:unhideWhenUsed="1"/>
-    <w:lsdException w:name="HTML Address" w:semiHidden="1" w:unhideWhenUsed="1"/>
-    <w:lsdException w:name="HTML Cite" w:semiHidden="1" w:unhideWhenUsed="1"/>
-    <w:lsdException w:name="HTML Code" w:semiHidden="1" w:unhideWhenUsed="1"/>
-    <w:lsdException w:name="HTML Definition" w:semiHidden="1" w:unhideWhenUsed="1"/>
-    <w:lsdException w:name="HTML Keyboard" w:semiHidden="1" w:unhideWhenUsed="1"/>
-    <w:lsdException w:name="HTML Preformatted" w:semiHidden="1" w:unhideWhenUsed="1"/>
-    <w:lsdException w:name="HTML Sample" w:semiHidden="1" w:unhideWhenUsed="1"/>
-    <w:lsdException w:name="HTML Typewriter" w:semiHidden="1" w:unhideWhenUsed="1"/>
-    <w:lsdException w:name="HTML Variable" w:semiHidden="1" w:unhideWhenUsed="1"/>
-    <w:lsdException w:name="Normal Table" w:semiHidden="1" w:unhideWhenUsed="1"/>
-    <w:lsdException w:name="annotation subject" w:semiHidden="1" w:unhideWhenUsed="1"/>
-    <w:lsdException w:name="No List" w:semiHidden="1" w:unhideWhenUsed="1"/>
-    <w:lsdException w:name="Outline List 1" w:semiHidden="1" w:unhideWhenUsed="1"/>
-    <w:lsdException w:name="Outline List 2" w:semiHidden="1" w:unhideWhenUsed="1"/>
-    <w:lsdException w:name="Outline List 3" w:semiHidden="1" w:unhideWhenUsed="1"/>
-    <w:lsdException w:name="Table Simple 1" w:semiHidden="1" w:unhideWhenUsed="1"/>
-    <w:lsdException w:name="Table Simple 2" w:semiHidden="1" w:unhideWhenUsed="1"/>
-    <w:lsdException w:name="Table Simple 3" w:semiHidden="1" w:unhideWhenUsed="1"/>
-    <w:lsdException w:name="Table Classic 1" w:semiHidden="1" w:unhideWhenUsed="1"/>
-    <w:lsdException w:name="Table Classic 2" w:semiHidden="1" w:unhideWhenUsed="1"/>
-    <w:lsdException w:name="Table Classic 3" w:semiHidden="1" w:unhideWhenUsed="1"/>
-    <w:lsdException w:name="Table Classic 4" w:semiHidden="1" w:unhideWhenUsed="1"/>
-    <w:lsdException w:name="Table Colorful 1" w:semiHidden="1" w:unhideWhenUsed="1"/>
-    <w:lsdException w:name="Table Colorful 2" w:semiHidden="1" w:unhideWhenUsed="1"/>
-    <w:lsdException w:name="Table Colorful 3" w:semiHidden="1" w:unhideWhenUsed="1"/>
-    <w:lsdException w:name="Table Columns 1" w:semiHidden="1" w:unhideWhenUsed="1"/>
-    <w:lsdException w:name="Table Columns 2" w:semiHidden="1" w:unhideWhenUsed="1"/>
-    <w:lsdException w:name="Table Columns 3" w:semiHidden="1" w:unhideWhenUsed="1"/>
-    <w:lsdException w:name="Table Columns 4" w:semiHidden="1" w:unhideWhenUsed="1"/>
-    <w:lsdException w:name="Table Columns 5" w:semiHidden="1" w:unhideWhenUsed="1"/>
-    <w:lsdException w:name="Table Grid 1" w:semiHidden="1" w:unhideWhenUsed="1"/>
-    <w:lsdException w:name="Table Grid 2" w:semiHidden="1" w:unhideWhenUsed="1"/>
-    <w:lsdException w:name="Table Grid 3" w:semiHidden="1" w:unhideWhenUsed="1"/>
-    <w:lsdException w:name="Table Grid 4" w:semiHidden="1" w:unhideWhenUsed="1"/>
-    <w:lsdException w:name="Table Grid 5" w:semiHidden="1" w:unhideWhenUsed="1"/>
-    <w:lsdException w:name="Table Grid 6" w:semiHidden="1" w:unhideWhenUsed="1"/>
-    <w:lsdException w:name="Table Grid 7" w:semiHidden="1" w:unhideWhenUsed="1"/>
-    <w:lsdException w:name="Table Grid 8" w:semiHidden="1" w:unhideWhenUsed="1"/>
-    <w:lsdException w:name="Table List 1" w:semiHidden="1" w:unhideWhenUsed="1"/>
-    <w:lsdException w:name="Table List 2" w:semiHidden="1" w:unhideWhenUsed="1"/>
-    <w:lsdException w:name="Table List 3" w:semiHidden="1" w:unhideWhenUsed="1"/>
-    <w:lsdException w:name="Table List 4" w:semiHidden="1" w:unhideWhenUsed="1"/>
-    <w:lsdException w:name="Table List 5" w:semiHidden="1" w:unhideWhenUsed="1"/>
-    <w:lsdException w:name="Table List 6" w:semiHidden="1" w:unhideWhenUsed="1"/>
-    <w:lsdException w:name="Table List 7" w:semiHidden="1" w:unhideWhenUsed="1"/>
-    <w:lsdException w:name="Table List 8" w:semiHidden="1" w:unhideWhenUsed="1"/>
-    <w:lsdException w:name="Table 3D effects 1" w:semiHidden="1" w:unhideWhenUsed="1"/>
-    <w:lsdException w:name="Table 3D effects 2" w:semiHidden="1" w:unhideWhenUsed="1"/>
-    <w:lsdException w:name="Table 3D effects 3" w:semiHidden="1" w:unhideWhenUsed="1"/>
-    <w:lsdException w:name="Table Contemporary" w:semiHidden="1" w:unhideWhenUsed="1"/>
-    <w:lsdException w:name="Table Elegant" w:semiHidden="1" w:unhideWhenUsed="1"/>
-    <w:lsdException w:name="Table Professional" w:semiHidden="1" w:unhideWhenUsed="1"/>
-    <w:lsdException w:name="Table Subtle 1" w:semiHidden="1" w:unhideWhenUsed="1"/>
-    <w:lsdException w:name="Table Subtle 2" w:semiHidden="1" w:unhideWhenUsed="1"/>
-    <w:lsdException w:name="Table Web 1" w:semiHidden="1" w:unhideWhenUsed="1"/>
-    <w:lsdException w:name="Table Web 2" w:semiHidden="1" w:unhideWhenUsed="1"/>
-    <w:lsdException w:name="Table Web 3" w:semiHidden="1" w:unhideWhenUsed="1"/>
-    <w:lsdException w:name="Balloon Text" w:semiHidden="1" w:unhideWhenUsed="1"/>
-    <w:lsdException w:name="Table Grid" w:semiHidden="1" w:uiPriority="59" w:unhideWhenUsed="1"/>
-    <w:lsdException w:name="Table Theme" w:semiHidden="1" w:unhideWhenUsed="1"/>
-    <w:lsdException w:name="Placeholder Text" w:semiHidden="1"/>
-    <w:lsdException w:name="No Spacing" w:uiPriority="1" w:qFormat="1"/>
-    <w:lsdException w:name="Light Shading" w:uiPriority="60"/>
-    <w:lsdException w:name="Light List" w:uiPriority="61"/>
-    <w:lsdException w:name="Light Grid" w:uiPriority="62"/>
-    <w:lsdException w:name="Medium Shading 1" w:uiPriority="63"/>
-    <w:lsdException w:name="Medium Shading 2" w:uiPriority="64"/>
-    <w:lsdException w:name="Medium List 1" w:uiPriority="65"/>
-    <w:lsdException w:name="Medium List 2" w:uiPriority="66"/>
-    <w:lsdException w:name="Medium Grid 1" w:uiPriority="67"/>
-    <w:lsdException w:name="Medium Grid 2" w:uiPriority="68"/>
-    <w:lsdException w:name="Medium Grid 3" w:uiPriority="69"/>
-    <w:lsdException w:name="Dark List" w:uiPriority="70"/>
-    <w:lsdException w:name="Colorful Shading" w:uiPriority="71"/>
-    <w:lsdException w:name="Colorful List" w:uiPriority="72"/>
-    <w:lsdException w:name="Colorful Grid" w:uiPriority="73"/>
-    <w:lsdException w:name="Light Shading Accent 1" w:uiPriority="60"/>
-    <w:lsdException w:name="Light List Accent 1" w:uiPriority="61"/>
-    <w:lsdException w:name="Light Grid Accent 1" w:uiPriority="62"/>
-    <w:lsdException w:name="Medium Shading 1 Accent 1" w:uiPriority="63"/>
-    <w:lsdException w:name="Medium Shading 2 Accent 1" w:uiPriority="64"/>
-    <w:lsdException w:name="Medium List 1 Accent 1" w:uiPriority="65"/>
-    <w:lsdException w:name="Revision" w:semiHidden="1"/>
-    <w:lsdException w:name="List Paragraph" w:uiPriority="34" w:qFormat="1"/>
-    <w:lsdException w:name="Quote" w:uiPriority="29" w:qFormat="1"/>
-    <w:lsdException w:name="Intense Quote" w:uiPriority="30" w:qFormat="1"/>
-    <w:lsdException w:name="Medium List 2 Accent 1" w:uiPriority="66"/>
-    <w:lsdException w:name="Medium Grid 1 Accent 1" w:uiPriority="67"/>
-    <w:lsdException w:name="Medium Grid 2 Accent 1" w:uiPriority="68"/>
-    <w:lsdException w:name="Medium Grid 3 Accent 1" w:uiPriority="69"/>
-    <w:lsdException w:name="Dark List Accent 1" w:uiPriority="70"/>
-    <w:lsdException w:name="Colorful Shading Accent 1" w:uiPriority="71"/>
-    <w:lsdException w:name="Colorful List Accent 1" w:uiPriority="72"/>
-    <w:lsdException w:name="Colorful Grid Accent 1" w:uiPriority="73"/>
-    <w:lsdException w:name="Light Shading Accent 2" w:uiPriority="60"/>
-    <w:lsdException w:name="Light List Accent 2" w:uiPriority="61"/>
-    <w:lsdException w:name="Light Grid Accent 2" w:uiPriority="62"/>
-    <w:lsdException w:name="Medium Shading 1 Accent 2" w:uiPriority="63"/>
-    <w:lsdException w:name="Medium Shading 2 Accent 2" w:uiPriority="64"/>
-    <w:lsdException w:name="Medium List 1 Accent 2" w:uiPriority="65"/>
-    <w:lsdException w:name="Medium List 2 Accent 2" w:uiPriority="66"/>
-    <w:lsdException w:name="Medium Grid 1 Accent 2" w:uiPriority="67"/>
-    <w:lsdException w:name="Medium Grid 2 Accent 2" w:uiPriority="68"/>
-    <w:lsdException w:name="Medium Grid 3 Accent 2" w:uiPriority="69"/>
-    <w:lsdException w:name="Dark List Accent 2" w:uiPriority="70"/>
-    <w:lsdException w:name="Colorful Shading Accent 2" w:uiPriority="71"/>
-    <w:lsdException w:name="Colorful List Accent 2" w:uiPriority="72"/>
-    <w:lsdException w:name="Colorful Grid Accent 2" w:uiPriority="73"/>
-    <w:lsdException w:name="Light Shading Accent 3" w:uiPriority="60"/>
-    <w:lsdException w:name="Light List Accent 3" w:uiPriority="61"/>
-    <w:lsdException w:name="Light Grid Accent 3" w:uiPriority="62"/>
-    <w:lsdException w:name="Medium Shading 1 Accent 3" w:uiPriority="63"/>
-    <w:lsdException w:name="Medium Shading 2 Accent 3" w:uiPriority="64"/>
-    <w:lsdException w:name="Medium List 1 Accent 3" w:uiPriority="65"/>
-    <w:lsdException w:name="Medium List 2 Accent 3" w:uiPriority="66"/>
-    <w:lsdException w:name="Medium Grid 1 Accent 3" w:uiPriority="67"/>
-    <w:lsdException w:name="Medium Grid 2 Accent 3" w:uiPriority="68"/>
-    <w:lsdException w:name="Medium Grid 3 Accent 3" w:uiPriority="69"/>
-    <w:lsdException w:name="Dark List Accent 3" w:uiPriority="70"/>
-    <w:lsdException w:name="Colorful Shading Accent 3" w:uiPriority="71"/>
-    <w:lsdException w:name="Colorful List Accent 3" w:uiPriority="72"/>
-    <w:lsdException w:name="Colorful Grid Accent 3" w:uiPriority="73"/>
-    <w:lsdException w:name="Light Shading Accent 4" w:uiPriority="60"/>
-    <w:lsdException w:name="Light List Accent 4" w:uiPriority="61"/>
-    <w:lsdException w:name="Light Grid Accent 4" w:uiPriority="62"/>
-    <w:lsdException w:name="Medium Shading 1 Accent 4" w:uiPriority="63"/>
-    <w:lsdException w:name="Medium Shading 2 Accent 4" w:uiPriority="64"/>
-    <w:lsdException w:name="Medium List 1 Accent 4" w:uiPriority="65"/>
-    <w:lsdException w:name="Medium List 2 Accent 4" w:uiPriority="66"/>
-    <w:lsdException w:name="Medium Grid 1 Accent 4" w:uiPriority="67"/>
-    <w:lsdException w:name="Medium Grid 2 Accent 4" w:uiPriority="68"/>
-    <w:lsdException w:name="Medium Grid 3 Accent 4" w:uiPriority="69"/>
-    <w:lsdException w:name="Dark List Accent 4" w:uiPriority="70"/>
-    <w:lsdException w:name="Colorful Shading Accent 4" w:uiPriority="71"/>
-    <w:lsdException w:name="Colorful List Accent 4" w:uiPriority="72"/>
-    <w:lsdException w:name="Colorful Grid Accent 4" w:uiPriority="73"/>
-    <w:lsdException w:name="Light Shading Accent 5" w:uiPriority="60"/>
-    <w:lsdException w:name="Light List Accent 5" w:uiPriority="61"/>
-    <w:lsdException w:name="Light Grid Accent 5" w:uiPriority="62"/>
-    <w:lsdException w:name="Medium Shading 1 Accent 5" w:uiPriority="63"/>
-    <w:lsdException w:name="Medium Shading 2 Accent 5" w:uiPriority="64"/>
-    <w:lsdException w:name="Medium List 1 Accent 5" w:uiPriority="65"/>
-    <w:lsdException w:name="Medium List 2 Accent 5" w:uiPriority="66"/>
-    <w:lsdException w:name="Medium Grid 1 Accent 5" w:uiPriority="67"/>
-    <w:lsdException w:name="Medium Grid 2 Accent 5" w:uiPriority="68"/>
-    <w:lsdException w:name="Medium Grid 3 Accent 5" w:uiPriority="69"/>
-    <w:lsdException w:name="Dark List Accent 5" w:uiPriority="70"/>
-    <w:lsdException w:name="Colorful Shading Accent 5" w:uiPriority="71"/>
-    <w:lsdException w:name="Colorful List Accent 5" w:uiPriority="72"/>
-    <w:lsdException w:name="Colorful Grid Accent 5" w:uiPriority="73"/>
-    <w:lsdException w:name="Light Shading Accent 6" w:uiPriority="60"/>
-    <w:lsdException w:name="Light List Accent 6" w:uiPriority="61"/>
-    <w:lsdException w:name="Light Grid Accent 6" w:uiPriority="62"/>
-    <w:lsdException w:name="Medium Shading 1 Accent 6" w:uiPriority="63"/>
-    <w:lsdException w:name="Medium Shading 2 Accent 6" w:uiPriority="64"/>
-    <w:lsdException w:name="Medium List 1 Accent 6" w:uiPriority="65"/>
-    <w:lsdException w:name="Medium List 2 Accent 6" w:uiPriority="66"/>
-    <w:lsdException w:name="Medium Grid 1 Accent 6" w:uiPriority="67"/>
-    <w:lsdException w:name="Medium Grid 2 Accent 6" w:uiPriority="68"/>
-    <w:lsdException w:name="Medium Grid 3 Accent 6" w:uiPriority="69"/>
-    <w:lsdException w:name="Dark List Accent 6" w:uiPriority="70"/>
-    <w:lsdException w:name="Colorful Shading Accent 6" w:uiPriority="71"/>
-    <w:lsdException w:name="Colorful List Accent 6" w:uiPriority="72"/>
-    <w:lsdException w:name="Colorful Grid Accent 6" w:uiPriority="73"/>
-    <w:lsdException w:name="Subtle Emphasis" w:uiPriority="19" w:qFormat="1"/>
-    <w:lsdException w:name="Intense Emphasis" w:uiPriority="21" w:qFormat="1"/>
-    <w:lsdException w:name="Subtle Reference" w:uiPriority="31" w:qFormat="1"/>
-    <w:lsdException w:name="Intense Reference" w:uiPriority="32" w:qFormat="1"/>
-    <w:lsdException w:name="Book Title" w:uiPriority="33" w:qFormat="1"/>
-    <w:lsdException w:name="Bibliography" w:semiHidden="1" w:uiPriority="37" w:unhideWhenUsed="1"/>
-    <w:lsdException w:name="TOC Heading" w:semiHidden="1" w:uiPriority="39" w:unhideWhenUsed="1" w:qFormat="1"/>
-    <w:lsdException w:name="Plain Table 1" w:uiPriority="41"/>
-    <w:lsdException w:name="Plain Table 2" w:uiPriority="42"/>
-    <w:lsdException w:name="Plain Table 3" w:uiPriority="43"/>
-    <w:lsdException w:name="Plain Table 4" w:uiPriority="44"/>
-    <w:lsdException w:name="Plain Table 5" w:uiPriority="45"/>
-    <w:lsdException w:name="Grid Table Light" w:uiPriority="40"/>
-    <w:lsdException w:name="Grid Table 1 Light" w:uiPriority="46"/>
-    <w:lsdException w:name="Grid Table 2" w:uiPriority="47"/>
-    <w:lsdException w:name="Grid Table 3" w:uiPriority="48"/>
-    <w:lsdException w:name="Grid Table 4" w:uiPriority="49"/>
-    <w:lsdException w:name="Grid Table 5 Dark" w:uiPriority="50"/>
-    <w:lsdException w:name="Grid Table 6 Colorful" w:uiPriority="51"/>
-    <w:lsdException w:name="Grid Table 7 Colorful" w:uiPriority="52"/>
-    <w:lsdException w:name="Grid Table 1 Light Accent 1" w:uiPriority="46"/>
-    <w:lsdException w:name="Grid Table 2 Accent 1" w:uiPriority="47"/>
-    <w:lsdException w:name="Grid Table 3 Accent 1" w:uiPriority="48"/>
-    <w:lsdException w:name="Grid Table 4 Accent 1" w:uiPriority="49"/>
-    <w:lsdException w:name="Grid Table 5 Dark Accent 1" w:uiPriority="50"/>
-    <w:lsdException w:name="Grid Table 6 Colorful Accent 1" w:uiPriority="51"/>
-    <w:lsdException w:name="Grid Table 7 Colorful Accent 1" w:uiPriority="52"/>
-    <w:lsdException w:name="Grid Table 1 Light Accent 2" w:uiPriority="46"/>
-    <w:lsdException w:name="Grid Table 2 Accent 2" w:uiPriority="47"/>
-    <w:lsdException w:name="Grid Table 3 Accent 2" w:uiPriority="48"/>
-    <w:lsdException w:name="Grid Table 4 Accent 2" w:uiPriority="49"/>
-    <w:lsdException w:name="Grid Table 5 Dark Accent 2" w:uiPriority="50"/>
-    <w:lsdException w:name="Grid Table 6 Colorful Accent 2" w:uiPriority="51"/>
-    <w:lsdException w:name="Grid Table 7 Colorful Accent 2" w:uiPriority="52"/>
-    <w:lsdException w:name="Grid Table 1 Light Accent 3" w:uiPriority="46"/>
-    <w:lsdException w:name="Grid Table 2 Accent 3" w:uiPriority="47"/>
-    <w:lsdException w:name="Grid Table 3 Accent 3" w:uiPriority="48"/>
-    <w:lsdException w:name="Grid Table 4 Accent 3" w:uiPriority="49"/>
-    <w:lsdException w:name="Grid Table 5 Dark Accent 3" w:uiPriority="50"/>
-    <w:lsdException w:name="Grid Table 6 Colorful Accent 3" w:uiPriority="51"/>
-    <w:lsdException w:name="Grid Table 7 Colorful Accent 3" w:uiPriority="52"/>
-    <w:lsdException w:name="Grid Table 1 Light Accent 4" w:uiPriority="46"/>
-    <w:lsdException w:name="Grid Table 2 Accent 4" w:uiPriority="47"/>
-    <w:lsdException w:name="Grid Table 3 Accent 4" w:uiPriority="48"/>
-    <w:lsdException w:name="Grid Table 4 Accent 4" w:uiPriority="49"/>
-    <w:lsdException w:name="Grid Table 5 Dark Accent 4" w:uiPriority="50"/>
-    <w:lsdException w:name="Grid Table 6 Colorful Accent 4" w:uiPriority="51"/>
-    <w:lsdException w:name="Grid Table 7 Colorful Accent 4" w:uiPriority="52"/>
-    <w:lsdException w:name="Grid Table 1 Light Accent 5" w:uiPriority="46"/>
-    <w:lsdException w:name="Grid Table 2 Accent 5" w:uiPriority="47"/>
-    <w:lsdException w:name="Grid Table 3 Accent 5" w:uiPriority="48"/>
-    <w:lsdException w:name="Grid Table 4 Accent 5" w:uiPriority="49"/>
-    <w:lsdException w:name="Grid Table 5 Dark Accent 5" w:uiPriority="50"/>
-    <w:lsdException w:name="Grid Table 6 Colorful Accent 5" w:uiPriority="51"/>
-    <w:lsdException w:name="Grid Table 7 Colorful Accent 5" w:uiPriority="52"/>
-    <w:lsdException w:name="Grid Table 1 Light Accent 6" w:uiPriority="46"/>
-    <w:lsdException w:name="Grid Table 2 Accent 6" w:uiPriority="47"/>
-    <w:lsdException w:name="Grid Table 3 Accent 6" w:uiPriority="48"/>
-    <w:lsdException w:name="Grid Table 4 Accent 6" w:uiPriority="49"/>
-    <w:lsdException w:name="Grid Table 5 Dark Accent 6" w:uiPriority="50"/>
-    <w:lsdException w:name="Grid Table 6 Colorful Accent 6" w:uiPriority="51"/>
-    <w:lsdException w:name="Grid Table 7 Colorful Accent 6" w:uiPriority="52"/>
-    <w:lsdException w:name="List Table 1 Light" w:uiPriority="46"/>
-    <w:lsdException w:name="List Table 2" w:uiPriority="47"/>
-    <w:lsdException w:name="List Table 3" w:uiPriority="48"/>
-    <w:lsdException w:name="List Table 4" w:uiPriority="49"/>
-    <w:lsdException w:name="List Table 5 Dark" w:uiPriority="50"/>
-    <w:lsdException w:name="List Table 6 Colorful" w:uiPriority="51"/>
-    <w:lsdException w:name="List Table 7 Colorful" w:uiPriority="52"/>
-    <w:lsdException w:name="List Table 1 Light Accent 1" w:uiPriority="46"/>
-    <w:lsdException w:name="List Table 2 Accent 1" w:uiPriority="47"/>
-    <w:lsdException w:name="List Table 3 Accent 1" w:uiPriority="48"/>
-    <w:lsdException w:name="List Table 4 Accent 1" w:uiPriority="49"/>
-    <w:lsdException w:name="List Table 5 Dark Accent 1" w:uiPriority="50"/>
-    <w:lsdException w:name="List Table 6 Colorful Accent 1" w:uiPriority="51"/>
-    <w:lsdException w:name="List Table 7 Colorful Accent 1" w:uiPriority="52"/>
-    <w:lsdException w:name="List Table 1 Light Accent 2" w:uiPriority="46"/>
-    <w:lsdException w:name="List Table 2 Accent 2" w:uiPriority="47"/>
-    <w:lsdException w:name="List Table 3 Accent 2" w:uiPriority="48"/>
-    <w:lsdException w:name="List Table 4 Accent 2" w:uiPriority="49"/>
-    <w:lsdException w:name="List Table 5 Dark Accent 2" w:uiPriority="50"/>
-    <w:lsdException w:name="List Table 6 Colorful Accent 2" w:uiPriority="51"/>
-    <w:lsdException w:name="List Table 7 Colorful Accent 2" w:uiPriority="52"/>
-    <w:lsdException w:name="List Table 1 Light Accent 3" w:uiPriority="46"/>
-    <w:lsdException w:name="List Table 2 Accent 3" w:uiPriority="47"/>
-    <w:lsdException w:name="List Table 3 Accent 3" w:uiPriority="48"/>
-    <w:lsdException w:name="List Table 4 Accent 3" w:uiPriority="49"/>
-    <w:lsdException w:name="List Table 5 Dark Accent 3" w:uiPriority="50"/>
-    <w:lsdException w:name="List Table 6 Colorful Accent 3" w:uiPriority="51"/>
-    <w:lsdException w:name="List Table 7 Colorful Accent 3" w:uiPriority="52"/>
-    <w:lsdException w:name="List Table 1 Light Accent 4" w:uiPriority="46"/>
-    <w:lsdException w:name="List Table 2 Accent 4" w:uiPriority="47"/>
-    <w:lsdException w:name="List Table 3 Accent 4" w:uiPriority="48"/>
-    <w:lsdException w:name="List Table 4 Accent 4" w:uiPriority="49"/>
-    <w:lsdException w:name="List Table 5 Dark Accent 4" w:uiPriority="50"/>
-    <w:lsdException w:name="List Table 6 Colorful Accent 4" w:uiPriority="51"/>
-    <w:lsdException w:name="List Table 7 Colorful Accent 4" w:uiPriority="52"/>
-    <w:lsdException w:name="List Table 1 Light Accent 5" w:uiPriority="46"/>
-    <w:lsdException w:name="List Table 2 Accent 5" w:uiPriority="47"/>
-    <w:lsdException w:name="List Table 3 Accent 5" w:uiPriority="48"/>
-    <w:lsdException w:name="List Table 4 Accent 5" w:uiPriority="49"/>
-    <w:lsdException w:name="List Table 5 Dark Accent 5" w:uiPriority="50"/>
-    <w:lsdException w:name="List Table 6 Colorful Accent 5" w:uiPriority="51"/>
-    <w:lsdException w:name="List Table 7 Colorful Accent 5" w:uiPriority="52"/>
-    <w:lsdException w:name="List Table 1 Light Accent 6" w:uiPriority="46"/>
-    <w:lsdException w:name="List Table 2 Accent 6" w:uiPriority="47"/>
-    <w:lsdException w:name="List Table 3 Accent 6" w:uiPriority="48"/>
-    <w:lsdException w:name="List Table 4 Accent 6" w:uiPriority="49"/>
-    <w:lsdException w:name="List Table 5 Dark Accent 6" w:uiPriority="50"/>
-    <w:lsdException w:name="List Table 6 Colorful Accent 6" w:uiPriority="51"/>
-    <w:lsdException w:name="List Table 7 Colorful Accent 6" w:uiPriority="52"/>
-    <w:lsdException w:name="Mention" w:semiHidden="1" w:unhideWhenUsed="1"/>
-    <w:lsdException w:name="Smart Hyperlink" w:semiHidden="1" w:unhideWhenUsed="1"/>
-    <w:lsdException w:name="Hashtag" w:semiHidden="1" w:unhideWhenUsed="1"/>
-    <w:lsdException w:name="Unresolved Mention" w:semiHidden="1" w:unhideWhenUsed="1"/>
-    <w:lsdException w:name="Smart Link" w:semiHidden="1" w:unhideWhenUsed="1"/>
+  <w:latentStyles w:defLockedState="0" w:defUIPriority="99" w:defSemiHidden="1" w:defUnhideWhenUsed="1" w:defQFormat="0" w:count="267">
+    <w:lsdException w:name="Normal" w:semiHidden="0" w:uiPriority="0" w:unhideWhenUsed="0" w:qFormat="1"/>
+    <w:lsdException w:name="heading 1" w:semiHidden="0" w:uiPriority="9" w:unhideWhenUsed="0" w:qFormat="1"/>
+    <w:lsdException w:name="heading 2" w:uiPriority="9" w:qFormat="1"/>
+    <w:lsdException w:name="heading 3" w:uiPriority="9" w:qFormat="1"/>
+    <w:lsdException w:name="heading 4" w:uiPriority="9" w:qFormat="1"/>
+    <w:lsdException w:name="heading 5" w:uiPriority="9" w:qFormat="1"/>
+    <w:lsdException w:name="heading 6" w:uiPriority="9" w:qFormat="1"/>
+    <w:lsdException w:name="heading 7" w:uiPriority="9" w:qFormat="1"/>
+    <w:lsdException w:name="heading 8" w:uiPriority="9" w:qFormat="1"/>
+    <w:lsdException w:name="heading 9" w:uiPriority="9" w:qFormat="1"/>
+    <w:lsdException w:name="toc 1" w:uiPriority="39"/>
+    <w:lsdException w:name="toc 2" w:uiPriority="39"/>
+    <w:lsdException w:name="toc 3" w:uiPriority="39"/>
+    <w:lsdException w:name="toc 4" w:uiPriority="39"/>
+    <w:lsdException w:name="toc 5" w:uiPriority="39"/>
+    <w:lsdException w:name="toc 6" w:uiPriority="39"/>
+    <w:lsdException w:name="toc 7" w:uiPriority="39"/>
+    <w:lsdException w:name="toc 8" w:uiPriority="39"/>
+    <w:lsdException w:name="toc 9" w:uiPriority="39"/>
+    <w:lsdException w:name="caption" w:uiPriority="35" w:qFormat="1"/>
+    <w:lsdException w:name="Title" w:semiHidden="0" w:uiPriority="10" w:unhideWhenUsed="0" w:qFormat="1"/>
+    <w:lsdException w:name="Default Paragraph Font" w:uiPriority="1"/>
+    <w:lsdException w:name="Subtitle" w:semiHidden="0" w:uiPriority="11" w:unhideWhenUsed="0" w:qFormat="1"/>
+    <w:lsdException w:name="Strong" w:semiHidden="0" w:uiPriority="22" w:unhideWhenUsed="0" w:qFormat="1"/>
+    <w:lsdException w:name="Emphasis" w:semiHidden="0" w:uiPriority="20" w:unhideWhenUsed="0" w:qFormat="1"/>
+    <w:lsdException w:name="Table Grid" w:uiPriority="59"/>
+    <w:lsdException w:name="Placeholder Text" w:unhideWhenUsed="0"/>
+    <w:lsdException w:name="No Spacing" w:semiHidden="0" w:uiPriority="1" w:unhideWhenUsed="0" w:qFormat="1"/>
+    <w:lsdException w:name="Light Shading" w:semiHidden="0" w:uiPriority="60" w:unhideWhenUsed="0"/>
+    <w:lsdException w:name="Light List" w:semiHidden="0" w:uiPriority="61" w:unhideWhenUsed="0"/>
+    <w:lsdException w:name="Light Grid" w:semiHidden="0" w:uiPriority="62" w:unhideWhenUsed="0"/>
+    <w:lsdException w:name="Medium Shading 1" w:semiHidden="0" w:uiPriority="63" w:unhideWhenUsed="0"/>
+    <w:lsdException w:name="Medium Shading 2" w:semiHidden="0" w:uiPriority="64" w:unhideWhenUsed="0"/>
+    <w:lsdException w:name="Medium List 1" w:semiHidden="0" w:uiPriority="65" w:unhideWhenUsed="0"/>
+    <w:lsdException w:name="Medium List 2" w:semiHidden="0" w:uiPriority="66" w:unhideWhenUsed="0"/>
+    <w:lsdException w:name="Medium Grid 1" w:semiHidden="0" w:uiPriority="67" w:unhideWhenUsed="0"/>
+    <w:lsdException w:name="Medium Grid 2" w:semiHidden="0" w:uiPriority="68" w:unhideWhenUsed="0"/>
+    <w:lsdException w:name="Medium Grid 3" w:semiHidden="0" w:uiPriority="69" w:unhideWhenUsed="0"/>
+    <w:lsdException w:name="Dark List" w:semiHidden="0" w:uiPriority="70" w:unhideWhenUsed="0"/>
+    <w:lsdException w:name="Colorful Shading" w:semiHidden="0" w:uiPriority="71" w:unhideWhenUsed="0"/>
+    <w:lsdException w:name="Colorful List" w:semiHidden="0" w:uiPriority="72" w:unhideWhenUsed="0"/>
+    <w:lsdException w:name="Colorful Grid" w:semiHidden="0" w:uiPriority="73" w:unhideWhenUsed="0"/>
+    <w:lsdException w:name="Light Shading Accent 1" w:semiHidden="0" w:uiPriority="60" w:unhideWhenUsed="0"/>
+    <w:lsdException w:name="Light List Accent 1" w:semiHidden="0" w:uiPriority="61" w:unhideWhenUsed="0"/>
+    <w:lsdException w:name="Light Grid Accent 1" w:semiHidden="0" w:uiPriority="62" w:unhideWhenUsed="0"/>
+    <w:lsdException w:name="Medium Shading 1 Accent 1" w:semiHidden="0" w:uiPriority="63" w:unhideWhenUsed="0"/>
+    <w:lsdException w:name="Medium Shading 2 Accent 1" w:semiHidden="0" w:uiPriority="64" w:unhideWhenUsed="0"/>
+    <w:lsdException w:name="Medium List 1 Accent 1" w:semiHidden="0" w:uiPriority="65" w:unhideWhenUsed="0"/>
+    <w:lsdException w:name="Revision" w:unhideWhenUsed="0"/>
+    <w:lsdException w:name="List Paragraph" w:semiHidden="0" w:uiPriority="34" w:unhideWhenUsed="0" w:qFormat="1"/>
+    <w:lsdException w:name="Quote" w:semiHidden="0" w:uiPriority="29" w:unhideWhenUsed="0" w:qFormat="1"/>
+    <w:lsdException w:name="Intense Quote" w:semiHidden="0" w:uiPriority="30" w:unhideWhenUsed="0" w:qFormat="1"/>
+    <w:lsdException w:name="Medium List 2 Accent 1" w:semiHidden="0" w:uiPriority="66" w:unhideWhenUsed="0"/>
+    <w:lsdException w:name="Medium Grid 1 Accent 1" w:semiHidden="0" w:uiPriority="67" w:unhideWhenUsed="0"/>
+    <w:lsdException w:name="Medium Grid 2 Accent 1" w:semiHidden="0" w:uiPriority="68" w:unhideWhenUsed="0"/>
+    <w:lsdException w:name="Medium Grid 3 Accent 1" w:semiHidden="0" w:uiPriority="69" w:unhideWhenUsed="0"/>
+    <w:lsdException w:name="Dark List Accent 1" w:semiHidden="0" w:uiPriority="70" w:unhideWhenUsed="0"/>
+    <w:lsdException w:name="Colorful Shading Accent 1" w:semiHidden="0" w:uiPriority="71" w:unhideWhenUsed="0"/>
+    <w:lsdException w:name="Colorful List Accent 1" w:semiHidden="0" w:uiPriority="72" w:unhideWhenUsed="0"/>
+    <w:lsdException w:name="Colorful Grid Accent 1" w:semiHidden="0" w:uiPriority="73" w:unhideWhenUsed="0"/>
+    <w:lsdException w:name="Light Shading Accent 2" w:semiHidden="0" w:uiPriority="60" w:unhideWhenUsed="0"/>
+    <w:lsdException w:name="Light List Accent 2" w:semiHidden="0" w:uiPriority="61" w:unhideWhenUsed="0"/>
+    <w:lsdException w:name="Light Grid Accent 2" w:semiHidden="0" w:uiPriority="62" w:unhideWhenUsed="0"/>
+    <w:lsdException w:name="Medium Shading 1 Accent 2" w:semiHidden="0" w:uiPriority="63" w:unhideWhenUsed="0"/>
+    <w:lsdException w:name="Medium Shading 2 Accent 2" w:semiHidden="0" w:uiPriority="64" w:unhideWhenUsed="0"/>
+    <w:lsdException w:name="Medium List 1 Accent 2" w:semiHidden="0" w:uiPriority="65" w:unhideWhenUsed="0"/>
+    <w:lsdException w:name="Medium List 2 Accent 2" w:semiHidden="0" w:uiPriority="66" w:unhideWhenUsed="0"/>
+    <w:lsdException w:name="Medium Grid 1 Accent 2" w:semiHidden="0" w:uiPriority="67" w:unhideWhenUsed="0"/>
+    <w:lsdException w:name="Medium Grid 2 Accent 2" w:semiHidden="0" w:uiPriority="68" w:unhideWhenUsed="0"/>
+    <w:lsdException w:name="Medium Grid 3 Accent 2" w:semiHidden="0" w:uiPriority="69" w:unhideWhenUsed="0"/>
+    <w:lsdException w:name="Dark List Accent 2" w:semiHidden="0" w:uiPriority="70" w:unhideWhenUsed="0"/>
+    <w:lsdException w:name="Colorful Shading Accent 2" w:semiHidden="0" w:uiPriority="71" w:unhideWhenUsed="0"/>
+    <w:lsdException w:name="Colorful List Accent 2" w:semiHidden="0" w:uiPriority="72" w:unhideWhenUsed="0"/>
+    <w:lsdException w:name="Colorful Grid Accent 2" w:semiHidden="0" w:uiPriority="73" w:unhideWhenUsed="0"/>
+    <w:lsdException w:name="Light Shading Accent 3" w:semiHidden="0" w:uiPriority="60" w:unhideWhenUsed="0"/>
+    <w:lsdException w:name="Light List Accent 3" w:semiHidden="0" w:uiPriority="61" w:unhideWhenUsed="0"/>
+    <w:lsdException w:name="Light Grid Accent 3" w:semiHidden="0" w:uiPriority="62" w:unhideWhenUsed="0"/>
+    <w:lsdException w:name="Medium Shading 1 Accent 3" w:semiHidden="0" w:uiPriority="63" w:unhideWhenUsed="0"/>
+    <w:lsdException w:name="Medium Shading 2 Accent 3" w:semiHidden="0" w:uiPriority="64" w:unhideWhenUsed="0"/>
+    <w:lsdException w:name="Medium List 1 Accent 3" w:semiHidden="0" w:uiPriority="65" w:unhideWhenUsed="0"/>
+    <w:lsdException w:name="Medium List 2 Accent 3" w:semiHidden="0" w:uiPriority="66" w:unhideWhenUsed="0"/>
+    <w:lsdException w:name="Medium Grid 1 Accent 3" w:semiHidden="0" w:uiPriority="67" w:unhideWhenUsed="0"/>
+    <w:lsdException w:name="Medium Grid 2 Accent 3" w:semiHidden="0" w:uiPriority="68" w:unhideWhenUsed="0"/>
+    <w:lsdException w:name="Medium Grid 3 Accent 3" w:semiHidden="0" w:uiPriority="69" w:unhideWhenUsed="0"/>
+    <w:lsdException w:name="Dark List Accent 3" w:semiHidden="0" w:uiPriority="70" w:unhideWhenUsed="0"/>
+    <w:lsdException w:name="Colorful Shading Accent 3" w:semiHidden="0" w:uiPriority="71" w:unhideWhenUsed="0"/>
+    <w:lsdException w:name="Colorful List Accent 3" w:semiHidden="0" w:uiPriority="72" w:unhideWhenUsed="0"/>
+    <w:lsdException w:name="Colorful Grid Accent 3" w:semiHidden="0" w:uiPriority="73" w:unhideWhenUsed="0"/>
+    <w:lsdException w:name="Light Shading Accent 4" w:semiHidden="0" w:uiPriority="60" w:unhideWhenUsed="0"/>
+    <w:lsdException w:name="Light List Accent 4" w:semiHidden="0" w:uiPriority="61" w:unhideWhenUsed="0"/>
+    <w:lsdException w:name="Light Grid Accent 4" w:semiHidden="0" w:uiPriority="62" w:unhideWhenUsed="0"/>
+    <w:lsdException w:name="Medium Shading 1 Accent 4" w:semiHidden="0" w:uiPriority="63" w:unhideWhenUsed="0"/>
+    <w:lsdException w:name="Medium Shading 2 Accent 4" w:semiHidden="0" w:uiPriority="64" w:unhideWhenUsed="0"/>
+    <w:lsdException w:name="Medium List 1 Accent 4" w:semiHidden="0" w:uiPriority="65" w:unhideWhenUsed="0"/>
+    <w:lsdException w:name="Medium List 2 Accent 4" w:semiHidden="0" w:uiPriority="66" w:unhideWhenUsed="0"/>
+    <w:lsdException w:name="Medium Grid 1 Accent 4" w:semiHidden="0" w:uiPriority="67" w:unhideWhenUsed="0"/>
+    <w:lsdException w:name="Medium Grid 2 Accent 4" w:semiHidden="0" w:uiPriority="68" w:unhideWhenUsed="0"/>
+    <w:lsdException w:name="Medium Grid 3 Accent 4" w:semiHidden="0" w:uiPriority="69" w:unhideWhenUsed="0"/>
+    <w:lsdException w:name="Dark List Accent 4" w:semiHidden="0" w:uiPriority="70" w:unhideWhenUsed="0"/>
+    <w:lsdException w:name="Colorful Shading Accent 4" w:semiHidden="0" w:uiPriority="71" w:unhideWhenUsed="0"/>
+    <w:lsdException w:name="Colorful List Accent 4" w:semiHidden="0" w:uiPriority="72" w:unhideWhenUsed="0"/>
+    <w:lsdException w:name="Colorful Grid Accent 4" w:semiHidden="0" w:uiPriority="73" w:unhideWhenUsed="0"/>
+    <w:lsdException w:name="Light Shading Accent 5" w:semiHidden="0" w:uiPriority="60" w:unhideWhenUsed="0"/>
+    <w:lsdException w:name="Light List Accent 5" w:semiHidden="0" w:uiPriority="61" w:unhideWhenUsed="0"/>
+    <w:lsdException w:name="Light Grid Accent 5" w:semiHidden="0" w:uiPriority="62" w:unhideWhenUsed="0"/>
+    <w:lsdException w:name="Medium Shading 1 Accent 5" w:semiHidden="0" w:uiPriority="63" w:unhideWhenUsed="0"/>
+    <w:lsdException w:name="Medium Shading 2 Accent 5" w:semiHidden="0" w:uiPriority="64" w:unhideWhenUsed="0"/>
+    <w:lsdException w:name="Medium List 1 Accent 5" w:semiHidden="0" w:uiPriority="65" w:unhideWhenUsed="0"/>
+    <w:lsdException w:name="Medium List 2 Accent 5" w:semiHidden="0" w:uiPriority="66" w:unhideWhenUsed="0"/>
+    <w:lsdException w:name="Medium Grid 1 Accent 5" w:semiHidden="0" w:uiPriority="67" w:unhideWhenUsed="0"/>
+    <w:lsdException w:name="Medium Grid 2 Accent 5" w:semiHidden="0" w:uiPriority="68" w:unhideWhenUsed="0"/>
+    <w:lsdException w:name="Medium Grid 3 Accent 5" w:semiHidden="0" w:uiPriority="69" w:unhideWhenUsed="0"/>
+    <w:lsdException w:name="Dark List Accent 5" w:semiHidden="0" w:uiPriority="70" w:unhideWhenUsed="0"/>
+    <w:lsdException w:name="Colorful Shading Accent 5" w:semiHidden="0" w:uiPriority="71" w:unhideWhenUsed="0"/>
+    <w:lsdException w:name="Colorful List Accent 5" w:semiHidden="0" w:uiPriority="72" w:unhideWhenUsed="0"/>
+    <w:lsdException w:name="Colorful Grid Accent 5" w:semiHidden="0" w:uiPriority="73" w:unhideWhenUsed="0"/>
+    <w:lsdException w:name="Light Shading Accent 6" w:semiHidden="0" w:uiPriority="60" w:unhideWhenUsed="0"/>
+    <w:lsdException w:name="Light List Accent 6" w:semiHidden="0" w:uiPriority="61" w:unhideWhenUsed="0"/>
+    <w:lsdException w:name="Light Grid Accent 6" w:semiHidden="0" w:uiPriority="62" w:unhideWhenUsed="0"/>
+    <w:lsdException w:name="Medium Shading 1 Accent 6" w:semiHidden="0" w:uiPriority="63" w:unhideWhenUsed="0"/>
+    <w:lsdException w:name="Medium Shading 2 Accent 6" w:semiHidden="0" w:uiPriority="64" w:unhideWhenUsed="0"/>
+    <w:lsdException w:name="Medium List 1 Accent 6" w:semiHidden="0" w:uiPriority="65" w:unhideWhenUsed="0"/>
+    <w:lsdException w:name="Medium List 2 Accent 6" w:semiHidden="0" w:uiPriority="66" w:unhideWhenUsed="0"/>
+    <w:lsdException w:name="Medium Grid 1 Accent 6" w:semiHidden="0" w:uiPriority="67" w:unhideWhenUsed="0"/>
+    <w:lsdException w:name="Medium Grid 2 Accent 6" w:semiHidden="0" w:uiPriority="68" w:unhideWhenUsed="0"/>
+    <w:lsdException w:name="Medium Grid 3 Accent 6" w:semiHidden="0" w:uiPriority="69" w:unhideWhenUsed="0"/>
+    <w:lsdException w:name="Dark List Accent 6" w:semiHidden="0" w:uiPriority="70" w:unhideWhenUsed="0"/>
+    <w:lsdException w:name="Colorful Shading Accent 6" w:semiHidden="0" w:uiPriority="71" w:unhideWhenUsed="0"/>
+    <w:lsdException w:name="Colorful List Accent 6" w:semiHidden="0" w:uiPriority="72" w:unhideWhenUsed="0"/>
+    <w:lsdException w:name="Colorful Grid Accent 6" w:semiHidden="0" w:uiPriority="73" w:unhideWhenUsed="0"/>
+    <w:lsdException w:name="Subtle Emphasis" w:semiHidden="0" w:uiPriority="19" w:unhideWhenUsed="0" w:qFormat="1"/>
+    <w:lsdException w:name="Intense Emphasis" w:semiHidden="0" w:uiPriority="21" w:unhideWhenUsed="0" w:qFormat="1"/>
+    <w:lsdException w:name="Subtle Reference" w:semiHidden="0" w:uiPriority="31" w:unhideWhenUsed="0" w:qFormat="1"/>
+    <w:lsdException w:name="Intense Reference" w:semiHidden="0" w:uiPriority="32" w:unhideWhenUsed="0" w:qFormat="1"/>
+    <w:lsdException w:name="Book Title" w:semiHidden="0" w:uiPriority="33" w:unhideWhenUsed="0" w:qFormat="1"/>
+    <w:lsdException w:name="Bibliography" w:uiPriority="37"/>
+    <w:lsdException w:name="TOC Heading" w:uiPriority="39" w:qFormat="1"/>
   </w:latentStyles>
   <w:style w:type="paragraph" w:default="1" w:styleId="Normal">
     <w:name w:val="Normal"/>
@@ -4816,6 +4731,196 @@
 </w:styles>
 </file>
 
+<file path=word/stylesWithEffects.xml><?xml version="1.0" encoding="utf-8"?>
+<w:styles xmlns:wpc="http://schemas.microsoft.com/office/word/2010/wordprocessingCanvas" xmlns:mc="http://schemas.openxmlformats.org/markup-compatibility/2006" xmlns:o="urn:schemas-microsoft-com:office:office" xmlns:r="http://schemas.openxmlformats.org/officeDocument/2006/relationships" xmlns:m="http://schemas.openxmlformats.org/officeDocument/2006/math" xmlns:v="urn:schemas-microsoft-com:vml" xmlns:wp14="http://schemas.microsoft.com/office/word/2010/wordprocessingDrawing" xmlns:wp="http://schemas.openxmlformats.org/drawingml/2006/wordprocessingDrawing" xmlns:w10="urn:schemas-microsoft-com:office:word" xmlns:w="http://schemas.openxmlformats.org/wordprocessingml/2006/main" xmlns:w14="http://schemas.microsoft.com/office/word/2010/wordml" xmlns:wpg="http://schemas.microsoft.com/office/word/2010/wordprocessingGroup" xmlns:wpi="http://schemas.microsoft.com/office/word/2010/wordprocessingInk" xmlns:wne="http://schemas.microsoft.com/office/word/2006/wordml" xmlns:wps="http://schemas.microsoft.com/office/word/2010/wordprocessingShape" mc:Ignorable="w14 wp14">
+  <w:docDefaults>
+    <w:rPrDefault>
+      <w:rPr>
+        <w:rFonts w:asciiTheme="minorHAnsi" w:eastAsiaTheme="minorEastAsia" w:hAnsiTheme="minorHAnsi" w:cstheme="minorBidi"/>
+        <w:sz w:val="22"/>
+        <w:szCs w:val="22"/>
+        <w:lang w:val="sr-Latn-RS" w:eastAsia="sr-Latn-RS" w:bidi="ar-SA"/>
+      </w:rPr>
+    </w:rPrDefault>
+    <w:pPrDefault>
+      <w:pPr>
+        <w:spacing w:after="200" w:line="276" w:lineRule="auto"/>
+      </w:pPr>
+    </w:pPrDefault>
+  </w:docDefaults>
+  <w:latentStyles w:defLockedState="0" w:defUIPriority="99" w:defSemiHidden="1" w:defUnhideWhenUsed="1" w:defQFormat="0" w:count="267">
+    <w:lsdException w:name="Normal" w:semiHidden="0" w:uiPriority="0" w:unhideWhenUsed="0" w:qFormat="1"/>
+    <w:lsdException w:name="heading 1" w:semiHidden="0" w:uiPriority="9" w:unhideWhenUsed="0" w:qFormat="1"/>
+    <w:lsdException w:name="heading 2" w:uiPriority="9" w:qFormat="1"/>
+    <w:lsdException w:name="heading 3" w:uiPriority="9" w:qFormat="1"/>
+    <w:lsdException w:name="heading 4" w:uiPriority="9" w:qFormat="1"/>
+    <w:lsdException w:name="heading 5" w:uiPriority="9" w:qFormat="1"/>
+    <w:lsdException w:name="heading 6" w:uiPriority="9" w:qFormat="1"/>
+    <w:lsdException w:name="heading 7" w:uiPriority="9" w:qFormat="1"/>
+    <w:lsdException w:name="heading 8" w:uiPriority="9" w:qFormat="1"/>
+    <w:lsdException w:name="heading 9" w:uiPriority="9" w:qFormat="1"/>
+    <w:lsdException w:name="toc 1" w:uiPriority="39"/>
+    <w:lsdException w:name="toc 2" w:uiPriority="39"/>
+    <w:lsdException w:name="toc 3" w:uiPriority="39"/>
+    <w:lsdException w:name="toc 4" w:uiPriority="39"/>
+    <w:lsdException w:name="toc 5" w:uiPriority="39"/>
+    <w:lsdException w:name="toc 6" w:uiPriority="39"/>
+    <w:lsdException w:name="toc 7" w:uiPriority="39"/>
+    <w:lsdException w:name="toc 8" w:uiPriority="39"/>
+    <w:lsdException w:name="toc 9" w:uiPriority="39"/>
+    <w:lsdException w:name="caption" w:uiPriority="35" w:qFormat="1"/>
+    <w:lsdException w:name="Title" w:semiHidden="0" w:uiPriority="10" w:unhideWhenUsed="0" w:qFormat="1"/>
+    <w:lsdException w:name="Default Paragraph Font" w:uiPriority="1"/>
+    <w:lsdException w:name="Subtitle" w:semiHidden="0" w:uiPriority="11" w:unhideWhenUsed="0" w:qFormat="1"/>
+    <w:lsdException w:name="Strong" w:semiHidden="0" w:uiPriority="22" w:unhideWhenUsed="0" w:qFormat="1"/>
+    <w:lsdException w:name="Emphasis" w:semiHidden="0" w:uiPriority="20" w:unhideWhenUsed="0" w:qFormat="1"/>
+    <w:lsdException w:name="Table Grid" w:semiHidden="0" w:uiPriority="59" w:unhideWhenUsed="0"/>
+    <w:lsdException w:name="Placeholder Text" w:unhideWhenUsed="0"/>
+    <w:lsdException w:name="No Spacing" w:semiHidden="0" w:uiPriority="1" w:unhideWhenUsed="0" w:qFormat="1"/>
+    <w:lsdException w:name="Light Shading" w:semiHidden="0" w:uiPriority="60" w:unhideWhenUsed="0"/>
+    <w:lsdException w:name="Light List" w:semiHidden="0" w:uiPriority="61" w:unhideWhenUsed="0"/>
+    <w:lsdException w:name="Light Grid" w:semiHidden="0" w:uiPriority="62" w:unhideWhenUsed="0"/>
+    <w:lsdException w:name="Medium Shading 1" w:semiHidden="0" w:uiPriority="63" w:unhideWhenUsed="0"/>
+    <w:lsdException w:name="Medium Shading 2" w:semiHidden="0" w:uiPriority="64" w:unhideWhenUsed="0"/>
+    <w:lsdException w:name="Medium List 1" w:semiHidden="0" w:uiPriority="65" w:unhideWhenUsed="0"/>
+    <w:lsdException w:name="Medium List 2" w:semiHidden="0" w:uiPriority="66" w:unhideWhenUsed="0"/>
+    <w:lsdException w:name="Medium Grid 1" w:semiHidden="0" w:uiPriority="67" w:unhideWhenUsed="0"/>
+    <w:lsdException w:name="Medium Grid 2" w:semiHidden="0" w:uiPriority="68" w:unhideWhenUsed="0"/>
+    <w:lsdException w:name="Medium Grid 3" w:semiHidden="0" w:uiPriority="69" w:unhideWhenUsed="0"/>
+    <w:lsdException w:name="Dark List" w:semiHidden="0" w:uiPriority="70" w:unhideWhenUsed="0"/>
+    <w:lsdException w:name="Colorful Shading" w:semiHidden="0" w:uiPriority="71" w:unhideWhenUsed="0"/>
+    <w:lsdException w:name="Colorful List" w:semiHidden="0" w:uiPriority="72" w:unhideWhenUsed="0"/>
+    <w:lsdException w:name="Colorful Grid" w:semiHidden="0" w:uiPriority="73" w:unhideWhenUsed="0"/>
+    <w:lsdException w:name="Light Shading Accent 1" w:semiHidden="0" w:uiPriority="60" w:unhideWhenUsed="0"/>
+    <w:lsdException w:name="Light List Accent 1" w:semiHidden="0" w:uiPriority="61" w:unhideWhenUsed="0"/>
+    <w:lsdException w:name="Light Grid Accent 1" w:semiHidden="0" w:uiPriority="62" w:unhideWhenUsed="0"/>
+    <w:lsdException w:name="Medium Shading 1 Accent 1" w:semiHidden="0" w:uiPriority="63" w:unhideWhenUsed="0"/>
+    <w:lsdException w:name="Medium Shading 2 Accent 1" w:semiHidden="0" w:uiPriority="64" w:unhideWhenUsed="0"/>
+    <w:lsdException w:name="Medium List 1 Accent 1" w:semiHidden="0" w:uiPriority="65" w:unhideWhenUsed="0"/>
+    <w:lsdException w:name="Revision" w:unhideWhenUsed="0"/>
+    <w:lsdException w:name="List Paragraph" w:semiHidden="0" w:uiPriority="34" w:unhideWhenUsed="0" w:qFormat="1"/>
+    <w:lsdException w:name="Quote" w:semiHidden="0" w:uiPriority="29" w:unhideWhenUsed="0" w:qFormat="1"/>
+    <w:lsdException w:name="Intense Quote" w:semiHidden="0" w:uiPriority="30" w:unhideWhenUsed="0" w:qFormat="1"/>
+    <w:lsdException w:name="Medium List 2 Accent 1" w:semiHidden="0" w:uiPriority="66" w:unhideWhenUsed="0"/>
+    <w:lsdException w:name="Medium Grid 1 Accent 1" w:semiHidden="0" w:uiPriority="67" w:unhideWhenUsed="0"/>
+    <w:lsdException w:name="Medium Grid 2 Accent 1" w:semiHidden="0" w:uiPriority="68" w:unhideWhenUsed="0"/>
+    <w:lsdException w:name="Medium Grid 3 Accent 1" w:semiHidden="0" w:uiPriority="69" w:unhideWhenUsed="0"/>
+    <w:lsdException w:name="Dark List Accent 1" w:semiHidden="0" w:uiPriority="70" w:unhideWhenUsed="0"/>
+    <w:lsdException w:name="Colorful Shading Accent 1" w:semiHidden="0" w:uiPriority="71" w:unhideWhenUsed="0"/>
+    <w:lsdException w:name="Colorful List Accent 1" w:semiHidden="0" w:uiPriority="72" w:unhideWhenUsed="0"/>
+    <w:lsdException w:name="Colorful Grid Accent 1" w:semiHidden="0" w:uiPriority="73" w:unhideWhenUsed="0"/>
+    <w:lsdException w:name="Light Shading Accent 2" w:semiHidden="0" w:uiPriority="60" w:unhideWhenUsed="0"/>
+    <w:lsdException w:name="Light List Accent 2" w:semiHidden="0" w:uiPriority="61" w:unhideWhenUsed="0"/>
+    <w:lsdException w:name="Light Grid Accent 2" w:semiHidden="0" w:uiPriority="62" w:unhideWhenUsed="0"/>
+    <w:lsdException w:name="Medium Shading 1 Accent 2" w:semiHidden="0" w:uiPriority="63" w:unhideWhenUsed="0"/>
+    <w:lsdException w:name="Medium Shading 2 Accent 2" w:semiHidden="0" w:uiPriority="64" w:unhideWhenUsed="0"/>
+    <w:lsdException w:name="Medium List 1 Accent 2" w:semiHidden="0" w:uiPriority="65" w:unhideWhenUsed="0"/>
+    <w:lsdException w:name="Medium List 2 Accent 2" w:semiHidden="0" w:uiPriority="66" w:unhideWhenUsed="0"/>
+    <w:lsdException w:name="Medium Grid 1 Accent 2" w:semiHidden="0" w:uiPriority="67" w:unhideWhenUsed="0"/>
+    <w:lsdException w:name="Medium Grid 2 Accent 2" w:semiHidden="0" w:uiPriority="68" w:unhideWhenUsed="0"/>
+    <w:lsdException w:name="Medium Grid 3 Accent 2" w:semiHidden="0" w:uiPriority="69" w:unhideWhenUsed="0"/>
+    <w:lsdException w:name="Dark List Accent 2" w:semiHidden="0" w:uiPriority="70" w:unhideWhenUsed="0"/>
+    <w:lsdException w:name="Colorful Shading Accent 2" w:semiHidden="0" w:uiPriority="71" w:unhideWhenUsed="0"/>
+    <w:lsdException w:name="Colorful List Accent 2" w:semiHidden="0" w:uiPriority="72" w:unhideWhenUsed="0"/>
+    <w:lsdException w:name="Colorful Grid Accent 2" w:semiHidden="0" w:uiPriority="73" w:unhideWhenUsed="0"/>
+    <w:lsdException w:name="Light Shading Accent 3" w:semiHidden="0" w:uiPriority="60" w:unhideWhenUsed="0"/>
+    <w:lsdException w:name="Light List Accent 3" w:semiHidden="0" w:uiPriority="61" w:unhideWhenUsed="0"/>
+    <w:lsdException w:name="Light Grid Accent 3" w:semiHidden="0" w:uiPriority="62" w:unhideWhenUsed="0"/>
+    <w:lsdException w:name="Medium Shading 1 Accent 3" w:semiHidden="0" w:uiPriority="63" w:unhideWhenUsed="0"/>
+    <w:lsdException w:name="Medium Shading 2 Accent 3" w:semiHidden="0" w:uiPriority="64" w:unhideWhenUsed="0"/>
+    <w:lsdException w:name="Medium List 1 Accent 3" w:semiHidden="0" w:uiPriority="65" w:unhideWhenUsed="0"/>
+    <w:lsdException w:name="Medium List 2 Accent 3" w:semiHidden="0" w:uiPriority="66" w:unhideWhenUsed="0"/>
+    <w:lsdException w:name="Medium Grid 1 Accent 3" w:semiHidden="0" w:uiPriority="67" w:unhideWhenUsed="0"/>
+    <w:lsdException w:name="Medium Grid 2 Accent 3" w:semiHidden="0" w:uiPriority="68" w:unhideWhenUsed="0"/>
+    <w:lsdException w:name="Medium Grid 3 Accent 3" w:semiHidden="0" w:uiPriority="69" w:unhideWhenUsed="0"/>
+    <w:lsdException w:name="Dark List Accent 3" w:semiHidden="0" w:uiPriority="70" w:unhideWhenUsed="0"/>
+    <w:lsdException w:name="Colorful Shading Accent 3" w:semiHidden="0" w:uiPriority="71" w:unhideWhenUsed="0"/>
+    <w:lsdException w:name="Colorful List Accent 3" w:semiHidden="0" w:uiPriority="72" w:unhideWhenUsed="0"/>
+    <w:lsdException w:name="Colorful Grid Accent 3" w:semiHidden="0" w:uiPriority="73" w:unhideWhenUsed="0"/>
+    <w:lsdException w:name="Light Shading Accent 4" w:semiHidden="0" w:uiPriority="60" w:unhideWhenUsed="0"/>
+    <w:lsdException w:name="Light List Accent 4" w:semiHidden="0" w:uiPriority="61" w:unhideWhenUsed="0"/>
+    <w:lsdException w:name="Light Grid Accent 4" w:semiHidden="0" w:uiPriority="62" w:unhideWhenUsed="0"/>
+    <w:lsdException w:name="Medium Shading 1 Accent 4" w:semiHidden="0" w:uiPriority="63" w:unhideWhenUsed="0"/>
+    <w:lsdException w:name="Medium Shading 2 Accent 4" w:semiHidden="0" w:uiPriority="64" w:unhideWhenUsed="0"/>
+    <w:lsdException w:name="Medium List 1 Accent 4" w:semiHidden="0" w:uiPriority="65" w:unhideWhenUsed="0"/>
+    <w:lsdException w:name="Medium List 2 Accent 4" w:semiHidden="0" w:uiPriority="66" w:unhideWhenUsed="0"/>
+    <w:lsdException w:name="Medium Grid 1 Accent 4" w:semiHidden="0" w:uiPriority="67" w:unhideWhenUsed="0"/>
+    <w:lsdException w:name="Medium Grid 2 Accent 4" w:semiHidden="0" w:uiPriority="68" w:unhideWhenUsed="0"/>
+    <w:lsdException w:name="Medium Grid 3 Accent 4" w:semiHidden="0" w:uiPriority="69" w:unhideWhenUsed="0"/>
+    <w:lsdException w:name="Dark List Accent 4" w:semiHidden="0" w:uiPriority="70" w:unhideWhenUsed="0"/>
+    <w:lsdException w:name="Colorful Shading Accent 4" w:semiHidden="0" w:uiPriority="71" w:unhideWhenUsed="0"/>
+    <w:lsdException w:name="Colorful List Accent 4" w:semiHidden="0" w:uiPriority="72" w:unhideWhenUsed="0"/>
+    <w:lsdException w:name="Colorful Grid Accent 4" w:semiHidden="0" w:uiPriority="73" w:unhideWhenUsed="0"/>
+    <w:lsdException w:name="Light Shading Accent 5" w:semiHidden="0" w:uiPriority="60" w:unhideWhenUsed="0"/>
+    <w:lsdException w:name="Light List Accent 5" w:semiHidden="0" w:uiPriority="61" w:unhideWhenUsed="0"/>
+    <w:lsdException w:name="Light Grid Accent 5" w:semiHidden="0" w:uiPriority="62" w:unhideWhenUsed="0"/>
+    <w:lsdException w:name="Medium Shading 1 Accent 5" w:semiHidden="0" w:uiPriority="63" w:unhideWhenUsed="0"/>
+    <w:lsdException w:name="Medium Shading 2 Accent 5" w:semiHidden="0" w:uiPriority="64" w:unhideWhenUsed="0"/>
+    <w:lsdException w:name="Medium List 1 Accent 5" w:semiHidden="0" w:uiPriority="65" w:unhideWhenUsed="0"/>
+    <w:lsdException w:name="Medium List 2 Accent 5" w:semiHidden="0" w:uiPriority="66" w:unhideWhenUsed="0"/>
+    <w:lsdException w:name="Medium Grid 1 Accent 5" w:semiHidden="0" w:uiPriority="67" w:unhideWhenUsed="0"/>
+    <w:lsdException w:name="Medium Grid 2 Accent 5" w:semiHidden="0" w:uiPriority="68" w:unhideWhenUsed="0"/>
+    <w:lsdException w:name="Medium Grid 3 Accent 5" w:semiHidden="0" w:uiPriority="69" w:unhideWhenUsed="0"/>
+    <w:lsdException w:name="Dark List Accent 5" w:semiHidden="0" w:uiPriority="70" w:unhideWhenUsed="0"/>
+    <w:lsdException w:name="Colorful Shading Accent 5" w:semiHidden="0" w:uiPriority="71" w:unhideWhenUsed="0"/>
+    <w:lsdException w:name="Colorful List Accent 5" w:semiHidden="0" w:uiPriority="72" w:unhideWhenUsed="0"/>
+    <w:lsdException w:name="Colorful Grid Accent 5" w:semiHidden="0" w:uiPriority="73" w:unhideWhenUsed="0"/>
+    <w:lsdException w:name="Light Shading Accent 6" w:semiHidden="0" w:uiPriority="60" w:unhideWhenUsed="0"/>
+    <w:lsdException w:name="Light List Accent 6" w:semiHidden="0" w:uiPriority="61" w:unhideWhenUsed="0"/>
+    <w:lsdException w:name="Light Grid Accent 6" w:semiHidden="0" w:uiPriority="62" w:unhideWhenUsed="0"/>
+    <w:lsdException w:name="Medium Shading 1 Accent 6" w:semiHidden="0" w:uiPriority="63" w:unhideWhenUsed="0"/>
+    <w:lsdException w:name="Medium Shading 2 Accent 6" w:semiHidden="0" w:uiPriority="64" w:unhideWhenUsed="0"/>
+    <w:lsdException w:name="Medium List 1 Accent 6" w:semiHidden="0" w:uiPriority="65" w:unhideWhenUsed="0"/>
+    <w:lsdException w:name="Medium List 2 Accent 6" w:semiHidden="0" w:uiPriority="66" w:unhideWhenUsed="0"/>
+    <w:lsdException w:name="Medium Grid 1 Accent 6" w:semiHidden="0" w:uiPriority="67" w:unhideWhenUsed="0"/>
+    <w:lsdException w:name="Medium Grid 2 Accent 6" w:semiHidden="0" w:uiPriority="68" w:unhideWhenUsed="0"/>
+    <w:lsdException w:name="Medium Grid 3 Accent 6" w:semiHidden="0" w:uiPriority="69" w:unhideWhenUsed="0"/>
+    <w:lsdException w:name="Dark List Accent 6" w:semiHidden="0" w:uiPriority="70" w:unhideWhenUsed="0"/>
+    <w:lsdException w:name="Colorful Shading Accent 6" w:semiHidden="0" w:uiPriority="71" w:unhideWhenUsed="0"/>
+    <w:lsdException w:name="Colorful List Accent 6" w:semiHidden="0" w:uiPriority="72" w:unhideWhenUsed="0"/>
+    <w:lsdException w:name="Colorful Grid Accent 6" w:semiHidden="0" w:uiPriority="73" w:unhideWhenUsed="0"/>
+    <w:lsdException w:name="Subtle Emphasis" w:semiHidden="0" w:uiPriority="19" w:unhideWhenUsed="0" w:qFormat="1"/>
+    <w:lsdException w:name="Intense Emphasis" w:semiHidden="0" w:uiPriority="21" w:unhideWhenUsed="0" w:qFormat="1"/>
+    <w:lsdException w:name="Subtle Reference" w:semiHidden="0" w:uiPriority="31" w:unhideWhenUsed="0" w:qFormat="1"/>
+    <w:lsdException w:name="Intense Reference" w:semiHidden="0" w:uiPriority="32" w:unhideWhenUsed="0" w:qFormat="1"/>
+    <w:lsdException w:name="Book Title" w:semiHidden="0" w:uiPriority="33" w:unhideWhenUsed="0" w:qFormat="1"/>
+    <w:lsdException w:name="Bibliography" w:uiPriority="37"/>
+    <w:lsdException w:name="TOC Heading" w:uiPriority="39" w:qFormat="1"/>
+  </w:latentStyles>
+  <w:style w:type="paragraph" w:default="1" w:styleId="Normal">
+    <w:name w:val="Normal"/>
+    <w:qFormat/>
+  </w:style>
+  <w:style w:type="character" w:default="1" w:styleId="DefaultParagraphFont">
+    <w:name w:val="Default Paragraph Font"/>
+    <w:uiPriority w:val="1"/>
+    <w:semiHidden/>
+    <w:unhideWhenUsed/>
+  </w:style>
+  <w:style w:type="table" w:default="1" w:styleId="TableNormal">
+    <w:name w:val="Normal Table"/>
+    <w:uiPriority w:val="99"/>
+    <w:semiHidden/>
+    <w:unhideWhenUsed/>
+    <w:tblPr>
+      <w:tblInd w:w="0" w:type="dxa"/>
+      <w:tblCellMar>
+        <w:top w:w="0" w:type="dxa"/>
+        <w:left w:w="108" w:type="dxa"/>
+        <w:bottom w:w="0" w:type="dxa"/>
+        <w:right w:w="108" w:type="dxa"/>
+      </w:tblCellMar>
+    </w:tblPr>
+  </w:style>
+  <w:style w:type="numbering" w:default="1" w:styleId="NoList">
+    <w:name w:val="No List"/>
+    <w:uiPriority w:val="99"/>
+    <w:semiHidden/>
+    <w:unhideWhenUsed/>
+  </w:style>
+</w:styles>
+</file>
+
 <file path=word/theme/theme1.xml><?xml version="1.0" encoding="utf-8"?>
 <a:theme xmlns:a="http://schemas.openxmlformats.org/drawingml/2006/main" name="Office Theme">
   <a:themeElements>
@@ -5104,7 +5209,7 @@
 </file>
 
 <file path=customXml/itemProps1.xml><?xml version="1.0" encoding="utf-8"?>
-<ds:datastoreItem xmlns:ds="http://schemas.openxmlformats.org/officeDocument/2006/customXml" ds:itemID="{D87288AF-9AFE-46DF-B340-44A9BC7F2CC2}">
+<ds:datastoreItem xmlns:ds="http://schemas.openxmlformats.org/officeDocument/2006/customXml" ds:itemID="{EB6B9FEC-9F7B-49D2-BBCD-ED964B01CFAE}">
   <ds:schemaRefs>
     <ds:schemaRef ds:uri="http://schemas.openxmlformats.org/officeDocument/2006/bibliography"/>
   </ds:schemaRefs>

</xml_diff>